<commit_message>
Last commit before the delivery. Add the Delivery folder with all the file.
</commit_message>
<xml_diff>
--- a/Use Cases/Use Case Reservation.docx
+++ b/Use Cases/Use Case Reservation.docx
@@ -1,6 +1,6 @@
 
 <file path=word/document.xml><?xml version="1.0" encoding="utf-8"?>
-<w:document xmlns:wpc="http://schemas.microsoft.com/office/word/2010/wordprocessingCanvas" xmlns:mc="http://schemas.openxmlformats.org/markup-compatibility/2006" xmlns:o="urn:schemas-microsoft-com:office:office" xmlns:r="http://schemas.openxmlformats.org/officeDocument/2006/relationships" xmlns:m="http://schemas.openxmlformats.org/officeDocument/2006/math" xmlns:v="urn:schemas-microsoft-com:vml" xmlns:wp14="http://schemas.microsoft.com/office/word/2010/wordprocessingDrawing" xmlns:wp="http://schemas.openxmlformats.org/drawingml/2006/wordprocessingDrawing" xmlns:w10="urn:schemas-microsoft-com:office:word" xmlns:w="http://schemas.openxmlformats.org/wordprocessingml/2006/main" xmlns:w14="http://schemas.microsoft.com/office/word/2010/wordml" xmlns:wpg="http://schemas.microsoft.com/office/word/2010/wordprocessingGroup" xmlns:wpi="http://schemas.microsoft.com/office/word/2010/wordprocessingInk" xmlns:wne="http://schemas.microsoft.com/office/word/2006/wordml" xmlns:wps="http://schemas.microsoft.com/office/word/2010/wordprocessingShape" mc:Ignorable="w14 wp14">
+<w:document xmlns:wpc="http://schemas.microsoft.com/office/word/2010/wordprocessingCanvas" xmlns:mc="http://schemas.openxmlformats.org/markup-compatibility/2006" xmlns:o="urn:schemas-microsoft-com:office:office" xmlns:r="http://schemas.openxmlformats.org/officeDocument/2006/relationships" xmlns:m="http://schemas.openxmlformats.org/officeDocument/2006/math" xmlns:v="urn:schemas-microsoft-com:vml" xmlns:wp14="http://schemas.microsoft.com/office/word/2010/wordprocessingDrawing" xmlns:wp="http://schemas.openxmlformats.org/drawingml/2006/wordprocessingDrawing" xmlns:w10="urn:schemas-microsoft-com:office:word" xmlns:w="http://schemas.openxmlformats.org/wordprocessingml/2006/main" xmlns:w14="http://schemas.microsoft.com/office/word/2010/wordml" xmlns:w15="http://schemas.microsoft.com/office/word/2012/wordml" xmlns:wpg="http://schemas.microsoft.com/office/word/2010/wordprocessingGroup" xmlns:wpi="http://schemas.microsoft.com/office/word/2010/wordprocessingInk" xmlns:wne="http://schemas.microsoft.com/office/word/2006/wordml" xmlns:wps="http://schemas.microsoft.com/office/word/2010/wordprocessingShape" mc:Ignorable="w14 w15 wp14">
   <w:body>
     <w:p>
       <w:pPr>
@@ -21,7 +21,7 @@
         <w:pStyle w:val="Standard"/>
         <w:numPr>
           <w:ilvl w:val="0"/>
-          <w:numId w:val="1"/>
+          <w:numId w:val="6"/>
         </w:numPr>
         <w:rPr>
           <w:rFonts w:ascii="Calibri" w:hAnsi="Calibri"/>
@@ -39,7 +39,7 @@
         <w:pStyle w:val="Standard"/>
         <w:numPr>
           <w:ilvl w:val="0"/>
-          <w:numId w:val="1"/>
+          <w:numId w:val="6"/>
         </w:numPr>
         <w:rPr>
           <w:rFonts w:ascii="Calibri" w:hAnsi="Calibri"/>
@@ -49,13 +49,7 @@
         <w:rPr>
           <w:rFonts w:ascii="Calibri" w:hAnsi="Calibri"/>
         </w:rPr>
-        <w:t>Taxi drivers strikes c</w:t>
-      </w:r>
-      <w:r>
-        <w:rPr>
-          <w:rFonts w:ascii="Calibri" w:hAnsi="Calibri"/>
-        </w:rPr>
-        <w:t>ause the reservation option is disabled</w:t>
+        <w:t>Taxi drivers strikes cause the reservation option is disabled</w:t>
       </w:r>
       <w:r>
         <w:rPr>
@@ -71,84 +65,80 @@
           <w:rFonts w:ascii="Calibri" w:hAnsi="Calibri"/>
         </w:rPr>
       </w:pPr>
+    </w:p>
+    <w:p>
+      <w:pPr>
+        <w:pStyle w:val="Titolo7"/>
+      </w:pPr>
       <w:bookmarkStart w:id="0" w:name="_GoBack"/>
-      <w:bookmarkEnd w:id="0"/>
+      <w:r>
+        <w:t>Use case name:</w:t>
+      </w:r>
+    </w:p>
+    <w:p>
+      <w:pPr>
+        <w:pStyle w:val="Standard"/>
+        <w:rPr>
+          <w:rFonts w:ascii="Calibri" w:hAnsi="Calibri"/>
+        </w:rPr>
+      </w:pPr>
+      <w:r>
+        <w:rPr>
+          <w:rFonts w:ascii="Calibri" w:hAnsi="Calibri"/>
+        </w:rPr>
+        <w:t>Reserving a ride</w:t>
+      </w:r>
+    </w:p>
+    <w:p>
+      <w:pPr>
+        <w:pStyle w:val="Standard"/>
+        <w:rPr>
+          <w:rFonts w:ascii="Calibri" w:hAnsi="Calibri"/>
+        </w:rPr>
+      </w:pPr>
     </w:p>
     <w:p>
       <w:pPr>
         <w:pStyle w:val="Titolo7"/>
       </w:pPr>
       <w:r>
-        <w:t>Use case name:</w:t>
-      </w:r>
-    </w:p>
-    <w:p>
-      <w:pPr>
-        <w:pStyle w:val="Standard"/>
-        <w:rPr>
-          <w:rFonts w:ascii="Calibri" w:hAnsi="Calibri"/>
-        </w:rPr>
-      </w:pPr>
-      <w:r>
-        <w:rPr>
-          <w:rFonts w:ascii="Calibri" w:hAnsi="Calibri"/>
-        </w:rPr>
-        <w:t>Reserving a ride</w:t>
-      </w:r>
-    </w:p>
-    <w:p>
-      <w:pPr>
-        <w:pStyle w:val="Standard"/>
-        <w:rPr>
-          <w:rFonts w:ascii="Calibri" w:hAnsi="Calibri"/>
-        </w:rPr>
-      </w:pPr>
+        <w:t>Partecipating actors:</w:t>
+      </w:r>
     </w:p>
     <w:p>
       <w:pPr>
         <w:pStyle w:val="Titolo7"/>
-      </w:pPr>
-      <w:proofErr w:type="spellStart"/>
-      <w:r>
-        <w:t>Partecipating</w:t>
-      </w:r>
-      <w:proofErr w:type="spellEnd"/>
-      <w:r>
-        <w:t xml:space="preserve"> actors:</w:t>
-      </w:r>
-    </w:p>
-    <w:p>
-      <w:pPr>
-        <w:pStyle w:val="Standard"/>
         <w:numPr>
           <w:ilvl w:val="0"/>
-          <w:numId w:val="2"/>
+          <w:numId w:val="8"/>
         </w:numPr>
         <w:rPr>
-          <w:rFonts w:ascii="Calibri" w:hAnsi="Calibri"/>
-        </w:rPr>
-      </w:pPr>
-      <w:r>
-        <w:rPr>
-          <w:rFonts w:ascii="Calibri" w:hAnsi="Calibri"/>
+          <w:b w:val="0"/>
+        </w:rPr>
+      </w:pPr>
+      <w:r>
+        <w:rPr>
+          <w:rFonts w:ascii="Calibri" w:hAnsi="Calibri"/>
+          <w:b w:val="0"/>
         </w:rPr>
         <w:t>User</w:t>
       </w:r>
     </w:p>
     <w:p>
       <w:pPr>
-        <w:pStyle w:val="Standard"/>
+        <w:pStyle w:val="Titolo7"/>
         <w:numPr>
           <w:ilvl w:val="0"/>
-          <w:numId w:val="2"/>
+          <w:numId w:val="8"/>
         </w:numPr>
         <w:rPr>
-          <w:rFonts w:ascii="Calibri" w:hAnsi="Calibri"/>
-        </w:rPr>
-      </w:pPr>
-      <w:r>
-        <w:rPr>
-          <w:rFonts w:ascii="Calibri" w:hAnsi="Calibri"/>
+          <w:b w:val="0"/>
+        </w:rPr>
+      </w:pPr>
+      <w:r>
+        <w:rPr>
+          <w:rFonts w:ascii="Calibri" w:hAnsi="Calibri"/>
+          <w:b w:val="0"/>
         </w:rPr>
         <w:t>System</w:t>
       </w:r>
@@ -534,6 +524,7 @@
         </w:rPr>
         <w:t>The system must accept reservations 24 hours a day</w:t>
       </w:r>
+      <w:bookmarkEnd w:id="0"/>
     </w:p>
     <w:p>
       <w:pPr>
@@ -553,7 +544,7 @@
 </file>
 
 <file path=word/endnotes.xml><?xml version="1.0" encoding="utf-8"?>
-<w:endnotes xmlns:wpc="http://schemas.microsoft.com/office/word/2010/wordprocessingCanvas" xmlns:mc="http://schemas.openxmlformats.org/markup-compatibility/2006" xmlns:o="urn:schemas-microsoft-com:office:office" xmlns:r="http://schemas.openxmlformats.org/officeDocument/2006/relationships" xmlns:m="http://schemas.openxmlformats.org/officeDocument/2006/math" xmlns:v="urn:schemas-microsoft-com:vml" xmlns:wp14="http://schemas.microsoft.com/office/word/2010/wordprocessingDrawing" xmlns:wp="http://schemas.openxmlformats.org/drawingml/2006/wordprocessingDrawing" xmlns:w10="urn:schemas-microsoft-com:office:word" xmlns:w="http://schemas.openxmlformats.org/wordprocessingml/2006/main" xmlns:w14="http://schemas.microsoft.com/office/word/2010/wordml" xmlns:wpg="http://schemas.microsoft.com/office/word/2010/wordprocessingGroup" xmlns:wpi="http://schemas.microsoft.com/office/word/2010/wordprocessingInk" xmlns:wne="http://schemas.microsoft.com/office/word/2006/wordml" xmlns:wps="http://schemas.microsoft.com/office/word/2010/wordprocessingShape" mc:Ignorable="w14 wp14">
+<w:endnotes xmlns:wpc="http://schemas.microsoft.com/office/word/2010/wordprocessingCanvas" xmlns:mc="http://schemas.openxmlformats.org/markup-compatibility/2006" xmlns:o="urn:schemas-microsoft-com:office:office" xmlns:r="http://schemas.openxmlformats.org/officeDocument/2006/relationships" xmlns:m="http://schemas.openxmlformats.org/officeDocument/2006/math" xmlns:v="urn:schemas-microsoft-com:vml" xmlns:wp14="http://schemas.microsoft.com/office/word/2010/wordprocessingDrawing" xmlns:wp="http://schemas.openxmlformats.org/drawingml/2006/wordprocessingDrawing" xmlns:w10="urn:schemas-microsoft-com:office:word" xmlns:w="http://schemas.openxmlformats.org/wordprocessingml/2006/main" xmlns:w14="http://schemas.microsoft.com/office/word/2010/wordml" xmlns:w15="http://schemas.microsoft.com/office/word/2012/wordml" xmlns:wpg="http://schemas.microsoft.com/office/word/2010/wordprocessingGroup" xmlns:wpi="http://schemas.microsoft.com/office/word/2010/wordprocessingInk" xmlns:wne="http://schemas.microsoft.com/office/word/2006/wordml" xmlns:wps="http://schemas.microsoft.com/office/word/2010/wordprocessingShape" mc:Ignorable="w14 w15 wp14">
   <w:endnote w:type="separator" w:id="-1">
     <w:p>
       <w:r>
@@ -572,7 +563,7 @@
 </file>
 
 <file path=word/footnotes.xml><?xml version="1.0" encoding="utf-8"?>
-<w:footnotes xmlns:wpc="http://schemas.microsoft.com/office/word/2010/wordprocessingCanvas" xmlns:mc="http://schemas.openxmlformats.org/markup-compatibility/2006" xmlns:o="urn:schemas-microsoft-com:office:office" xmlns:r="http://schemas.openxmlformats.org/officeDocument/2006/relationships" xmlns:m="http://schemas.openxmlformats.org/officeDocument/2006/math" xmlns:v="urn:schemas-microsoft-com:vml" xmlns:wp14="http://schemas.microsoft.com/office/word/2010/wordprocessingDrawing" xmlns:wp="http://schemas.openxmlformats.org/drawingml/2006/wordprocessingDrawing" xmlns:w10="urn:schemas-microsoft-com:office:word" xmlns:w="http://schemas.openxmlformats.org/wordprocessingml/2006/main" xmlns:w14="http://schemas.microsoft.com/office/word/2010/wordml" xmlns:wpg="http://schemas.microsoft.com/office/word/2010/wordprocessingGroup" xmlns:wpi="http://schemas.microsoft.com/office/word/2010/wordprocessingInk" xmlns:wne="http://schemas.microsoft.com/office/word/2006/wordml" xmlns:wps="http://schemas.microsoft.com/office/word/2010/wordprocessingShape" mc:Ignorable="w14 wp14">
+<w:footnotes xmlns:wpc="http://schemas.microsoft.com/office/word/2010/wordprocessingCanvas" xmlns:mc="http://schemas.openxmlformats.org/markup-compatibility/2006" xmlns:o="urn:schemas-microsoft-com:office:office" xmlns:r="http://schemas.openxmlformats.org/officeDocument/2006/relationships" xmlns:m="http://schemas.openxmlformats.org/officeDocument/2006/math" xmlns:v="urn:schemas-microsoft-com:vml" xmlns:wp14="http://schemas.microsoft.com/office/word/2010/wordprocessingDrawing" xmlns:wp="http://schemas.openxmlformats.org/drawingml/2006/wordprocessingDrawing" xmlns:w10="urn:schemas-microsoft-com:office:word" xmlns:w="http://schemas.openxmlformats.org/wordprocessingml/2006/main" xmlns:w14="http://schemas.microsoft.com/office/word/2010/wordml" xmlns:w15="http://schemas.microsoft.com/office/word/2012/wordml" xmlns:wpg="http://schemas.microsoft.com/office/word/2010/wordprocessingGroup" xmlns:wpi="http://schemas.microsoft.com/office/word/2010/wordprocessingInk" xmlns:wne="http://schemas.microsoft.com/office/word/2006/wordml" xmlns:wps="http://schemas.microsoft.com/office/word/2010/wordprocessingShape" mc:Ignorable="w14 w15 wp14">
   <w:footnote w:type="separator" w:id="-1">
     <w:p>
       <w:r>
@@ -594,8 +585,347 @@
 </file>
 
 <file path=word/numbering.xml><?xml version="1.0" encoding="utf-8"?>
-<w:numbering xmlns:wpc="http://schemas.microsoft.com/office/word/2010/wordprocessingCanvas" xmlns:mc="http://schemas.openxmlformats.org/markup-compatibility/2006" xmlns:o="urn:schemas-microsoft-com:office:office" xmlns:r="http://schemas.openxmlformats.org/officeDocument/2006/relationships" xmlns:m="http://schemas.openxmlformats.org/officeDocument/2006/math" xmlns:v="urn:schemas-microsoft-com:vml" xmlns:wp14="http://schemas.microsoft.com/office/word/2010/wordprocessingDrawing" xmlns:wp="http://schemas.openxmlformats.org/drawingml/2006/wordprocessingDrawing" xmlns:w10="urn:schemas-microsoft-com:office:word" xmlns:w="http://schemas.openxmlformats.org/wordprocessingml/2006/main" xmlns:w14="http://schemas.microsoft.com/office/word/2010/wordml" xmlns:wpg="http://schemas.microsoft.com/office/word/2010/wordprocessingGroup" xmlns:wpi="http://schemas.microsoft.com/office/word/2010/wordprocessingInk" xmlns:wne="http://schemas.microsoft.com/office/word/2006/wordml" xmlns:wps="http://schemas.microsoft.com/office/word/2010/wordprocessingShape" mc:Ignorable="w14 wp14">
-  <w:abstractNum w:abstractNumId="0">
+<w:numbering xmlns:wpc="http://schemas.microsoft.com/office/word/2010/wordprocessingCanvas" xmlns:mc="http://schemas.openxmlformats.org/markup-compatibility/2006" xmlns:o="urn:schemas-microsoft-com:office:office" xmlns:r="http://schemas.openxmlformats.org/officeDocument/2006/relationships" xmlns:m="http://schemas.openxmlformats.org/officeDocument/2006/math" xmlns:v="urn:schemas-microsoft-com:vml" xmlns:wp14="http://schemas.microsoft.com/office/word/2010/wordprocessingDrawing" xmlns:wp="http://schemas.openxmlformats.org/drawingml/2006/wordprocessingDrawing" xmlns:w10="urn:schemas-microsoft-com:office:word" xmlns:w="http://schemas.openxmlformats.org/wordprocessingml/2006/main" xmlns:w14="http://schemas.microsoft.com/office/word/2010/wordml" xmlns:w15="http://schemas.microsoft.com/office/word/2012/wordml" xmlns:wpg="http://schemas.microsoft.com/office/word/2010/wordprocessingGroup" xmlns:wpi="http://schemas.microsoft.com/office/word/2010/wordprocessingInk" xmlns:wne="http://schemas.microsoft.com/office/word/2006/wordml" xmlns:wps="http://schemas.microsoft.com/office/word/2010/wordprocessingShape" mc:Ignorable="w14 w15 wp14">
+  <w:abstractNum w:abstractNumId="0" w15:restartNumberingAfterBreak="0">
+    <w:nsid w:val="104F5E63"/>
+    <w:multiLevelType w:val="hybridMultilevel"/>
+    <w:tmpl w:val="8998FE42"/>
+    <w:lvl w:ilvl="0" w:tplc="04100001">
+      <w:start w:val="1"/>
+      <w:numFmt w:val="bullet"/>
+      <w:lvlText w:val=""/>
+      <w:lvlJc w:val="left"/>
+      <w:pPr>
+        <w:ind w:left="1080" w:hanging="360"/>
+      </w:pPr>
+      <w:rPr>
+        <w:rFonts w:ascii="Symbol" w:hAnsi="Symbol" w:hint="default"/>
+      </w:rPr>
+    </w:lvl>
+    <w:lvl w:ilvl="1" w:tplc="04100003" w:tentative="1">
+      <w:start w:val="1"/>
+      <w:numFmt w:val="bullet"/>
+      <w:lvlText w:val="o"/>
+      <w:lvlJc w:val="left"/>
+      <w:pPr>
+        <w:ind w:left="1800" w:hanging="360"/>
+      </w:pPr>
+      <w:rPr>
+        <w:rFonts w:ascii="Courier New" w:hAnsi="Courier New" w:cs="Courier New" w:hint="default"/>
+      </w:rPr>
+    </w:lvl>
+    <w:lvl w:ilvl="2" w:tplc="04100005" w:tentative="1">
+      <w:start w:val="1"/>
+      <w:numFmt w:val="bullet"/>
+      <w:lvlText w:val=""/>
+      <w:lvlJc w:val="left"/>
+      <w:pPr>
+        <w:ind w:left="2520" w:hanging="360"/>
+      </w:pPr>
+      <w:rPr>
+        <w:rFonts w:ascii="Wingdings" w:hAnsi="Wingdings" w:hint="default"/>
+      </w:rPr>
+    </w:lvl>
+    <w:lvl w:ilvl="3" w:tplc="04100001" w:tentative="1">
+      <w:start w:val="1"/>
+      <w:numFmt w:val="bullet"/>
+      <w:lvlText w:val=""/>
+      <w:lvlJc w:val="left"/>
+      <w:pPr>
+        <w:ind w:left="3240" w:hanging="360"/>
+      </w:pPr>
+      <w:rPr>
+        <w:rFonts w:ascii="Symbol" w:hAnsi="Symbol" w:hint="default"/>
+      </w:rPr>
+    </w:lvl>
+    <w:lvl w:ilvl="4" w:tplc="04100003" w:tentative="1">
+      <w:start w:val="1"/>
+      <w:numFmt w:val="bullet"/>
+      <w:lvlText w:val="o"/>
+      <w:lvlJc w:val="left"/>
+      <w:pPr>
+        <w:ind w:left="3960" w:hanging="360"/>
+      </w:pPr>
+      <w:rPr>
+        <w:rFonts w:ascii="Courier New" w:hAnsi="Courier New" w:cs="Courier New" w:hint="default"/>
+      </w:rPr>
+    </w:lvl>
+    <w:lvl w:ilvl="5" w:tplc="04100005" w:tentative="1">
+      <w:start w:val="1"/>
+      <w:numFmt w:val="bullet"/>
+      <w:lvlText w:val=""/>
+      <w:lvlJc w:val="left"/>
+      <w:pPr>
+        <w:ind w:left="4680" w:hanging="360"/>
+      </w:pPr>
+      <w:rPr>
+        <w:rFonts w:ascii="Wingdings" w:hAnsi="Wingdings" w:hint="default"/>
+      </w:rPr>
+    </w:lvl>
+    <w:lvl w:ilvl="6" w:tplc="04100001" w:tentative="1">
+      <w:start w:val="1"/>
+      <w:numFmt w:val="bullet"/>
+      <w:lvlText w:val=""/>
+      <w:lvlJc w:val="left"/>
+      <w:pPr>
+        <w:ind w:left="5400" w:hanging="360"/>
+      </w:pPr>
+      <w:rPr>
+        <w:rFonts w:ascii="Symbol" w:hAnsi="Symbol" w:hint="default"/>
+      </w:rPr>
+    </w:lvl>
+    <w:lvl w:ilvl="7" w:tplc="04100003" w:tentative="1">
+      <w:start w:val="1"/>
+      <w:numFmt w:val="bullet"/>
+      <w:lvlText w:val="o"/>
+      <w:lvlJc w:val="left"/>
+      <w:pPr>
+        <w:ind w:left="6120" w:hanging="360"/>
+      </w:pPr>
+      <w:rPr>
+        <w:rFonts w:ascii="Courier New" w:hAnsi="Courier New" w:cs="Courier New" w:hint="default"/>
+      </w:rPr>
+    </w:lvl>
+    <w:lvl w:ilvl="8" w:tplc="04100005" w:tentative="1">
+      <w:start w:val="1"/>
+      <w:numFmt w:val="bullet"/>
+      <w:lvlText w:val=""/>
+      <w:lvlJc w:val="left"/>
+      <w:pPr>
+        <w:ind w:left="6840" w:hanging="360"/>
+      </w:pPr>
+      <w:rPr>
+        <w:rFonts w:ascii="Wingdings" w:hAnsi="Wingdings" w:hint="default"/>
+      </w:rPr>
+    </w:lvl>
+  </w:abstractNum>
+  <w:abstractNum w:abstractNumId="1" w15:restartNumberingAfterBreak="0">
+    <w:nsid w:val="12ED3F8E"/>
+    <w:multiLevelType w:val="hybridMultilevel"/>
+    <w:tmpl w:val="C03E95F0"/>
+    <w:lvl w:ilvl="0" w:tplc="04100001">
+      <w:start w:val="1"/>
+      <w:numFmt w:val="bullet"/>
+      <w:lvlText w:val=""/>
+      <w:lvlJc w:val="left"/>
+      <w:pPr>
+        <w:ind w:left="720" w:hanging="360"/>
+      </w:pPr>
+      <w:rPr>
+        <w:rFonts w:ascii="Symbol" w:hAnsi="Symbol" w:hint="default"/>
+      </w:rPr>
+    </w:lvl>
+    <w:lvl w:ilvl="1" w:tplc="04100003" w:tentative="1">
+      <w:start w:val="1"/>
+      <w:numFmt w:val="bullet"/>
+      <w:lvlText w:val="o"/>
+      <w:lvlJc w:val="left"/>
+      <w:pPr>
+        <w:ind w:left="1440" w:hanging="360"/>
+      </w:pPr>
+      <w:rPr>
+        <w:rFonts w:ascii="Courier New" w:hAnsi="Courier New" w:cs="Courier New" w:hint="default"/>
+      </w:rPr>
+    </w:lvl>
+    <w:lvl w:ilvl="2" w:tplc="04100005" w:tentative="1">
+      <w:start w:val="1"/>
+      <w:numFmt w:val="bullet"/>
+      <w:lvlText w:val=""/>
+      <w:lvlJc w:val="left"/>
+      <w:pPr>
+        <w:ind w:left="2160" w:hanging="360"/>
+      </w:pPr>
+      <w:rPr>
+        <w:rFonts w:ascii="Wingdings" w:hAnsi="Wingdings" w:hint="default"/>
+      </w:rPr>
+    </w:lvl>
+    <w:lvl w:ilvl="3" w:tplc="04100001" w:tentative="1">
+      <w:start w:val="1"/>
+      <w:numFmt w:val="bullet"/>
+      <w:lvlText w:val=""/>
+      <w:lvlJc w:val="left"/>
+      <w:pPr>
+        <w:ind w:left="2880" w:hanging="360"/>
+      </w:pPr>
+      <w:rPr>
+        <w:rFonts w:ascii="Symbol" w:hAnsi="Symbol" w:hint="default"/>
+      </w:rPr>
+    </w:lvl>
+    <w:lvl w:ilvl="4" w:tplc="04100003" w:tentative="1">
+      <w:start w:val="1"/>
+      <w:numFmt w:val="bullet"/>
+      <w:lvlText w:val="o"/>
+      <w:lvlJc w:val="left"/>
+      <w:pPr>
+        <w:ind w:left="3600" w:hanging="360"/>
+      </w:pPr>
+      <w:rPr>
+        <w:rFonts w:ascii="Courier New" w:hAnsi="Courier New" w:cs="Courier New" w:hint="default"/>
+      </w:rPr>
+    </w:lvl>
+    <w:lvl w:ilvl="5" w:tplc="04100005" w:tentative="1">
+      <w:start w:val="1"/>
+      <w:numFmt w:val="bullet"/>
+      <w:lvlText w:val=""/>
+      <w:lvlJc w:val="left"/>
+      <w:pPr>
+        <w:ind w:left="4320" w:hanging="360"/>
+      </w:pPr>
+      <w:rPr>
+        <w:rFonts w:ascii="Wingdings" w:hAnsi="Wingdings" w:hint="default"/>
+      </w:rPr>
+    </w:lvl>
+    <w:lvl w:ilvl="6" w:tplc="04100001" w:tentative="1">
+      <w:start w:val="1"/>
+      <w:numFmt w:val="bullet"/>
+      <w:lvlText w:val=""/>
+      <w:lvlJc w:val="left"/>
+      <w:pPr>
+        <w:ind w:left="5040" w:hanging="360"/>
+      </w:pPr>
+      <w:rPr>
+        <w:rFonts w:ascii="Symbol" w:hAnsi="Symbol" w:hint="default"/>
+      </w:rPr>
+    </w:lvl>
+    <w:lvl w:ilvl="7" w:tplc="04100003" w:tentative="1">
+      <w:start w:val="1"/>
+      <w:numFmt w:val="bullet"/>
+      <w:lvlText w:val="o"/>
+      <w:lvlJc w:val="left"/>
+      <w:pPr>
+        <w:ind w:left="5760" w:hanging="360"/>
+      </w:pPr>
+      <w:rPr>
+        <w:rFonts w:ascii="Courier New" w:hAnsi="Courier New" w:cs="Courier New" w:hint="default"/>
+      </w:rPr>
+    </w:lvl>
+    <w:lvl w:ilvl="8" w:tplc="04100005" w:tentative="1">
+      <w:start w:val="1"/>
+      <w:numFmt w:val="bullet"/>
+      <w:lvlText w:val=""/>
+      <w:lvlJc w:val="left"/>
+      <w:pPr>
+        <w:ind w:left="6480" w:hanging="360"/>
+      </w:pPr>
+      <w:rPr>
+        <w:rFonts w:ascii="Wingdings" w:hAnsi="Wingdings" w:hint="default"/>
+      </w:rPr>
+    </w:lvl>
+  </w:abstractNum>
+  <w:abstractNum w:abstractNumId="2" w15:restartNumberingAfterBreak="0">
+    <w:nsid w:val="17572470"/>
+    <w:multiLevelType w:val="hybridMultilevel"/>
+    <w:tmpl w:val="519AFEA8"/>
+    <w:lvl w:ilvl="0" w:tplc="04100001">
+      <w:start w:val="1"/>
+      <w:numFmt w:val="bullet"/>
+      <w:lvlText w:val=""/>
+      <w:lvlJc w:val="left"/>
+      <w:pPr>
+        <w:ind w:left="1080" w:hanging="360"/>
+      </w:pPr>
+      <w:rPr>
+        <w:rFonts w:ascii="Symbol" w:hAnsi="Symbol" w:hint="default"/>
+      </w:rPr>
+    </w:lvl>
+    <w:lvl w:ilvl="1" w:tplc="04100003" w:tentative="1">
+      <w:start w:val="1"/>
+      <w:numFmt w:val="bullet"/>
+      <w:lvlText w:val="o"/>
+      <w:lvlJc w:val="left"/>
+      <w:pPr>
+        <w:ind w:left="1800" w:hanging="360"/>
+      </w:pPr>
+      <w:rPr>
+        <w:rFonts w:ascii="Courier New" w:hAnsi="Courier New" w:cs="Courier New" w:hint="default"/>
+      </w:rPr>
+    </w:lvl>
+    <w:lvl w:ilvl="2" w:tplc="04100005" w:tentative="1">
+      <w:start w:val="1"/>
+      <w:numFmt w:val="bullet"/>
+      <w:lvlText w:val=""/>
+      <w:lvlJc w:val="left"/>
+      <w:pPr>
+        <w:ind w:left="2520" w:hanging="360"/>
+      </w:pPr>
+      <w:rPr>
+        <w:rFonts w:ascii="Wingdings" w:hAnsi="Wingdings" w:hint="default"/>
+      </w:rPr>
+    </w:lvl>
+    <w:lvl w:ilvl="3" w:tplc="04100001" w:tentative="1">
+      <w:start w:val="1"/>
+      <w:numFmt w:val="bullet"/>
+      <w:lvlText w:val=""/>
+      <w:lvlJc w:val="left"/>
+      <w:pPr>
+        <w:ind w:left="3240" w:hanging="360"/>
+      </w:pPr>
+      <w:rPr>
+        <w:rFonts w:ascii="Symbol" w:hAnsi="Symbol" w:hint="default"/>
+      </w:rPr>
+    </w:lvl>
+    <w:lvl w:ilvl="4" w:tplc="04100003" w:tentative="1">
+      <w:start w:val="1"/>
+      <w:numFmt w:val="bullet"/>
+      <w:lvlText w:val="o"/>
+      <w:lvlJc w:val="left"/>
+      <w:pPr>
+        <w:ind w:left="3960" w:hanging="360"/>
+      </w:pPr>
+      <w:rPr>
+        <w:rFonts w:ascii="Courier New" w:hAnsi="Courier New" w:cs="Courier New" w:hint="default"/>
+      </w:rPr>
+    </w:lvl>
+    <w:lvl w:ilvl="5" w:tplc="04100005" w:tentative="1">
+      <w:start w:val="1"/>
+      <w:numFmt w:val="bullet"/>
+      <w:lvlText w:val=""/>
+      <w:lvlJc w:val="left"/>
+      <w:pPr>
+        <w:ind w:left="4680" w:hanging="360"/>
+      </w:pPr>
+      <w:rPr>
+        <w:rFonts w:ascii="Wingdings" w:hAnsi="Wingdings" w:hint="default"/>
+      </w:rPr>
+    </w:lvl>
+    <w:lvl w:ilvl="6" w:tplc="04100001" w:tentative="1">
+      <w:start w:val="1"/>
+      <w:numFmt w:val="bullet"/>
+      <w:lvlText w:val=""/>
+      <w:lvlJc w:val="left"/>
+      <w:pPr>
+        <w:ind w:left="5400" w:hanging="360"/>
+      </w:pPr>
+      <w:rPr>
+        <w:rFonts w:ascii="Symbol" w:hAnsi="Symbol" w:hint="default"/>
+      </w:rPr>
+    </w:lvl>
+    <w:lvl w:ilvl="7" w:tplc="04100003" w:tentative="1">
+      <w:start w:val="1"/>
+      <w:numFmt w:val="bullet"/>
+      <w:lvlText w:val="o"/>
+      <w:lvlJc w:val="left"/>
+      <w:pPr>
+        <w:ind w:left="6120" w:hanging="360"/>
+      </w:pPr>
+      <w:rPr>
+        <w:rFonts w:ascii="Courier New" w:hAnsi="Courier New" w:cs="Courier New" w:hint="default"/>
+      </w:rPr>
+    </w:lvl>
+    <w:lvl w:ilvl="8" w:tplc="04100005" w:tentative="1">
+      <w:start w:val="1"/>
+      <w:numFmt w:val="bullet"/>
+      <w:lvlText w:val=""/>
+      <w:lvlJc w:val="left"/>
+      <w:pPr>
+        <w:ind w:left="6840" w:hanging="360"/>
+      </w:pPr>
+      <w:rPr>
+        <w:rFonts w:ascii="Wingdings" w:hAnsi="Wingdings" w:hint="default"/>
+      </w:rPr>
+    </w:lvl>
+  </w:abstractNum>
+  <w:abstractNum w:abstractNumId="3" w15:restartNumberingAfterBreak="0">
     <w:nsid w:val="237B70E0"/>
     <w:multiLevelType w:val="multilevel"/>
     <w:tmpl w:val="1B46C450"/>
@@ -699,7 +1029,7 @@
       </w:rPr>
     </w:lvl>
   </w:abstractNum>
-  <w:abstractNum w:abstractNumId="1">
+  <w:abstractNum w:abstractNumId="4" w15:restartNumberingAfterBreak="0">
     <w:nsid w:val="3746273A"/>
     <w:multiLevelType w:val="multilevel"/>
     <w:tmpl w:val="265019BA"/>
@@ -803,103 +1133,104 @@
       </w:rPr>
     </w:lvl>
   </w:abstractNum>
-  <w:abstractNum w:abstractNumId="2">
+  <w:abstractNum w:abstractNumId="5" w15:restartNumberingAfterBreak="0">
     <w:nsid w:val="3DCA41E0"/>
     <w:multiLevelType w:val="multilevel"/>
-    <w:tmpl w:val="F8FA5760"/>
+    <w:tmpl w:val="39803D24"/>
     <w:lvl w:ilvl="0">
+      <w:start w:val="1"/>
+      <w:numFmt w:val="bullet"/>
+      <w:lvlText w:val=""/>
+      <w:lvlJc w:val="left"/>
+      <w:pPr>
+        <w:ind w:left="720" w:hanging="360"/>
+      </w:pPr>
+      <w:rPr>
+        <w:rFonts w:ascii="Symbol" w:hAnsi="Symbol" w:hint="default"/>
+      </w:rPr>
+    </w:lvl>
+    <w:lvl w:ilvl="1">
+      <w:numFmt w:val="bullet"/>
+      <w:lvlText w:val="◦"/>
+      <w:lvlJc w:val="left"/>
+      <w:pPr>
+        <w:ind w:left="1080" w:hanging="360"/>
+      </w:pPr>
+      <w:rPr>
+        <w:rFonts w:ascii="OpenSymbol" w:eastAsia="OpenSymbol" w:hAnsi="OpenSymbol" w:cs="OpenSymbol"/>
+      </w:rPr>
+    </w:lvl>
+    <w:lvl w:ilvl="2">
+      <w:numFmt w:val="bullet"/>
+      <w:lvlText w:val="▪"/>
+      <w:lvlJc w:val="left"/>
+      <w:pPr>
+        <w:ind w:left="1440" w:hanging="360"/>
+      </w:pPr>
+      <w:rPr>
+        <w:rFonts w:ascii="OpenSymbol" w:eastAsia="OpenSymbol" w:hAnsi="OpenSymbol" w:cs="OpenSymbol"/>
+      </w:rPr>
+    </w:lvl>
+    <w:lvl w:ilvl="3">
       <w:numFmt w:val="bullet"/>
       <w:lvlText w:val="•"/>
       <w:lvlJc w:val="left"/>
       <w:pPr>
-        <w:ind w:left="720" w:hanging="360"/>
-      </w:pPr>
-      <w:rPr>
-        <w:rFonts w:ascii="OpenSymbol" w:eastAsia="OpenSymbol" w:hAnsi="OpenSymbol" w:cs="OpenSymbol"/>
-      </w:rPr>
-    </w:lvl>
-    <w:lvl w:ilvl="1">
+        <w:ind w:left="1800" w:hanging="360"/>
+      </w:pPr>
+      <w:rPr>
+        <w:rFonts w:ascii="OpenSymbol" w:eastAsia="OpenSymbol" w:hAnsi="OpenSymbol" w:cs="OpenSymbol"/>
+      </w:rPr>
+    </w:lvl>
+    <w:lvl w:ilvl="4">
       <w:numFmt w:val="bullet"/>
       <w:lvlText w:val="◦"/>
       <w:lvlJc w:val="left"/>
       <w:pPr>
-        <w:ind w:left="1080" w:hanging="360"/>
-      </w:pPr>
-      <w:rPr>
-        <w:rFonts w:ascii="OpenSymbol" w:eastAsia="OpenSymbol" w:hAnsi="OpenSymbol" w:cs="OpenSymbol"/>
-      </w:rPr>
-    </w:lvl>
-    <w:lvl w:ilvl="2">
+        <w:ind w:left="2160" w:hanging="360"/>
+      </w:pPr>
+      <w:rPr>
+        <w:rFonts w:ascii="OpenSymbol" w:eastAsia="OpenSymbol" w:hAnsi="OpenSymbol" w:cs="OpenSymbol"/>
+      </w:rPr>
+    </w:lvl>
+    <w:lvl w:ilvl="5">
       <w:numFmt w:val="bullet"/>
       <w:lvlText w:val="▪"/>
       <w:lvlJc w:val="left"/>
       <w:pPr>
-        <w:ind w:left="1440" w:hanging="360"/>
-      </w:pPr>
-      <w:rPr>
-        <w:rFonts w:ascii="OpenSymbol" w:eastAsia="OpenSymbol" w:hAnsi="OpenSymbol" w:cs="OpenSymbol"/>
-      </w:rPr>
-    </w:lvl>
-    <w:lvl w:ilvl="3">
+        <w:ind w:left="2520" w:hanging="360"/>
+      </w:pPr>
+      <w:rPr>
+        <w:rFonts w:ascii="OpenSymbol" w:eastAsia="OpenSymbol" w:hAnsi="OpenSymbol" w:cs="OpenSymbol"/>
+      </w:rPr>
+    </w:lvl>
+    <w:lvl w:ilvl="6">
       <w:numFmt w:val="bullet"/>
       <w:lvlText w:val="•"/>
       <w:lvlJc w:val="left"/>
       <w:pPr>
-        <w:ind w:left="1800" w:hanging="360"/>
-      </w:pPr>
-      <w:rPr>
-        <w:rFonts w:ascii="OpenSymbol" w:eastAsia="OpenSymbol" w:hAnsi="OpenSymbol" w:cs="OpenSymbol"/>
-      </w:rPr>
-    </w:lvl>
-    <w:lvl w:ilvl="4">
+        <w:ind w:left="2880" w:hanging="360"/>
+      </w:pPr>
+      <w:rPr>
+        <w:rFonts w:ascii="OpenSymbol" w:eastAsia="OpenSymbol" w:hAnsi="OpenSymbol" w:cs="OpenSymbol"/>
+      </w:rPr>
+    </w:lvl>
+    <w:lvl w:ilvl="7">
       <w:numFmt w:val="bullet"/>
       <w:lvlText w:val="◦"/>
       <w:lvlJc w:val="left"/>
       <w:pPr>
-        <w:ind w:left="2160" w:hanging="360"/>
-      </w:pPr>
-      <w:rPr>
-        <w:rFonts w:ascii="OpenSymbol" w:eastAsia="OpenSymbol" w:hAnsi="OpenSymbol" w:cs="OpenSymbol"/>
-      </w:rPr>
-    </w:lvl>
-    <w:lvl w:ilvl="5">
+        <w:ind w:left="3240" w:hanging="360"/>
+      </w:pPr>
+      <w:rPr>
+        <w:rFonts w:ascii="OpenSymbol" w:eastAsia="OpenSymbol" w:hAnsi="OpenSymbol" w:cs="OpenSymbol"/>
+      </w:rPr>
+    </w:lvl>
+    <w:lvl w:ilvl="8">
       <w:numFmt w:val="bullet"/>
       <w:lvlText w:val="▪"/>
       <w:lvlJc w:val="left"/>
       <w:pPr>
-        <w:ind w:left="2520" w:hanging="360"/>
-      </w:pPr>
-      <w:rPr>
-        <w:rFonts w:ascii="OpenSymbol" w:eastAsia="OpenSymbol" w:hAnsi="OpenSymbol" w:cs="OpenSymbol"/>
-      </w:rPr>
-    </w:lvl>
-    <w:lvl w:ilvl="6">
-      <w:numFmt w:val="bullet"/>
-      <w:lvlText w:val="•"/>
-      <w:lvlJc w:val="left"/>
-      <w:pPr>
-        <w:ind w:left="2880" w:hanging="360"/>
-      </w:pPr>
-      <w:rPr>
-        <w:rFonts w:ascii="OpenSymbol" w:eastAsia="OpenSymbol" w:hAnsi="OpenSymbol" w:cs="OpenSymbol"/>
-      </w:rPr>
-    </w:lvl>
-    <w:lvl w:ilvl="7">
-      <w:numFmt w:val="bullet"/>
-      <w:lvlText w:val="◦"/>
-      <w:lvlJc w:val="left"/>
-      <w:pPr>
-        <w:ind w:left="3240" w:hanging="360"/>
-      </w:pPr>
-      <w:rPr>
-        <w:rFonts w:ascii="OpenSymbol" w:eastAsia="OpenSymbol" w:hAnsi="OpenSymbol" w:cs="OpenSymbol"/>
-      </w:rPr>
-    </w:lvl>
-    <w:lvl w:ilvl="8">
-      <w:numFmt w:val="bullet"/>
-      <w:lvlText w:val="▪"/>
-      <w:lvlJc w:val="left"/>
-      <w:pPr>
         <w:ind w:left="3600" w:hanging="360"/>
       </w:pPr>
       <w:rPr>
@@ -907,127 +1238,253 @@
       </w:rPr>
     </w:lvl>
   </w:abstractNum>
-  <w:abstractNum w:abstractNumId="3">
+  <w:abstractNum w:abstractNumId="6" w15:restartNumberingAfterBreak="0">
     <w:nsid w:val="6BF73AD3"/>
     <w:multiLevelType w:val="multilevel"/>
-    <w:tmpl w:val="BB3EAD42"/>
+    <w:tmpl w:val="FEA46334"/>
     <w:lvl w:ilvl="0">
+      <w:start w:val="1"/>
+      <w:numFmt w:val="bullet"/>
+      <w:lvlText w:val=""/>
+      <w:lvlJc w:val="left"/>
+      <w:pPr>
+        <w:ind w:left="720" w:hanging="360"/>
+      </w:pPr>
+      <w:rPr>
+        <w:rFonts w:ascii="Symbol" w:hAnsi="Symbol" w:hint="default"/>
+      </w:rPr>
+    </w:lvl>
+    <w:lvl w:ilvl="1">
+      <w:numFmt w:val="bullet"/>
+      <w:lvlText w:val="◦"/>
+      <w:lvlJc w:val="left"/>
+      <w:pPr>
+        <w:ind w:left="1080" w:hanging="360"/>
+      </w:pPr>
+      <w:rPr>
+        <w:rFonts w:ascii="OpenSymbol" w:eastAsia="OpenSymbol" w:hAnsi="OpenSymbol" w:cs="OpenSymbol"/>
+      </w:rPr>
+    </w:lvl>
+    <w:lvl w:ilvl="2">
+      <w:numFmt w:val="bullet"/>
+      <w:lvlText w:val="▪"/>
+      <w:lvlJc w:val="left"/>
+      <w:pPr>
+        <w:ind w:left="1440" w:hanging="360"/>
+      </w:pPr>
+      <w:rPr>
+        <w:rFonts w:ascii="OpenSymbol" w:eastAsia="OpenSymbol" w:hAnsi="OpenSymbol" w:cs="OpenSymbol"/>
+      </w:rPr>
+    </w:lvl>
+    <w:lvl w:ilvl="3">
       <w:numFmt w:val="bullet"/>
       <w:lvlText w:val="•"/>
       <w:lvlJc w:val="left"/>
       <w:pPr>
+        <w:ind w:left="1800" w:hanging="360"/>
+      </w:pPr>
+      <w:rPr>
+        <w:rFonts w:ascii="OpenSymbol" w:eastAsia="OpenSymbol" w:hAnsi="OpenSymbol" w:cs="OpenSymbol"/>
+      </w:rPr>
+    </w:lvl>
+    <w:lvl w:ilvl="4">
+      <w:numFmt w:val="bullet"/>
+      <w:lvlText w:val="◦"/>
+      <w:lvlJc w:val="left"/>
+      <w:pPr>
+        <w:ind w:left="2160" w:hanging="360"/>
+      </w:pPr>
+      <w:rPr>
+        <w:rFonts w:ascii="OpenSymbol" w:eastAsia="OpenSymbol" w:hAnsi="OpenSymbol" w:cs="OpenSymbol"/>
+      </w:rPr>
+    </w:lvl>
+    <w:lvl w:ilvl="5">
+      <w:numFmt w:val="bullet"/>
+      <w:lvlText w:val="▪"/>
+      <w:lvlJc w:val="left"/>
+      <w:pPr>
+        <w:ind w:left="2520" w:hanging="360"/>
+      </w:pPr>
+      <w:rPr>
+        <w:rFonts w:ascii="OpenSymbol" w:eastAsia="OpenSymbol" w:hAnsi="OpenSymbol" w:cs="OpenSymbol"/>
+      </w:rPr>
+    </w:lvl>
+    <w:lvl w:ilvl="6">
+      <w:numFmt w:val="bullet"/>
+      <w:lvlText w:val="•"/>
+      <w:lvlJc w:val="left"/>
+      <w:pPr>
+        <w:ind w:left="2880" w:hanging="360"/>
+      </w:pPr>
+      <w:rPr>
+        <w:rFonts w:ascii="OpenSymbol" w:eastAsia="OpenSymbol" w:hAnsi="OpenSymbol" w:cs="OpenSymbol"/>
+      </w:rPr>
+    </w:lvl>
+    <w:lvl w:ilvl="7">
+      <w:numFmt w:val="bullet"/>
+      <w:lvlText w:val="◦"/>
+      <w:lvlJc w:val="left"/>
+      <w:pPr>
+        <w:ind w:left="3240" w:hanging="360"/>
+      </w:pPr>
+      <w:rPr>
+        <w:rFonts w:ascii="OpenSymbol" w:eastAsia="OpenSymbol" w:hAnsi="OpenSymbol" w:cs="OpenSymbol"/>
+      </w:rPr>
+    </w:lvl>
+    <w:lvl w:ilvl="8">
+      <w:numFmt w:val="bullet"/>
+      <w:lvlText w:val="▪"/>
+      <w:lvlJc w:val="left"/>
+      <w:pPr>
+        <w:ind w:left="3600" w:hanging="360"/>
+      </w:pPr>
+      <w:rPr>
+        <w:rFonts w:ascii="OpenSymbol" w:eastAsia="OpenSymbol" w:hAnsi="OpenSymbol" w:cs="OpenSymbol"/>
+      </w:rPr>
+    </w:lvl>
+  </w:abstractNum>
+  <w:abstractNum w:abstractNumId="7" w15:restartNumberingAfterBreak="0">
+    <w:nsid w:val="722E1213"/>
+    <w:multiLevelType w:val="hybridMultilevel"/>
+    <w:tmpl w:val="51F0B972"/>
+    <w:lvl w:ilvl="0" w:tplc="04100001">
+      <w:start w:val="1"/>
+      <w:numFmt w:val="bullet"/>
+      <w:lvlText w:val=""/>
+      <w:lvlJc w:val="left"/>
+      <w:pPr>
         <w:ind w:left="720" w:hanging="360"/>
       </w:pPr>
       <w:rPr>
-        <w:rFonts w:ascii="OpenSymbol" w:eastAsia="OpenSymbol" w:hAnsi="OpenSymbol" w:cs="OpenSymbol"/>
-      </w:rPr>
-    </w:lvl>
-    <w:lvl w:ilvl="1">
-      <w:numFmt w:val="bullet"/>
-      <w:lvlText w:val="◦"/>
-      <w:lvlJc w:val="left"/>
-      <w:pPr>
-        <w:ind w:left="1080" w:hanging="360"/>
-      </w:pPr>
-      <w:rPr>
-        <w:rFonts w:ascii="OpenSymbol" w:eastAsia="OpenSymbol" w:hAnsi="OpenSymbol" w:cs="OpenSymbol"/>
-      </w:rPr>
-    </w:lvl>
-    <w:lvl w:ilvl="2">
-      <w:numFmt w:val="bullet"/>
-      <w:lvlText w:val="▪"/>
+        <w:rFonts w:ascii="Symbol" w:hAnsi="Symbol" w:hint="default"/>
+      </w:rPr>
+    </w:lvl>
+    <w:lvl w:ilvl="1" w:tplc="04100003" w:tentative="1">
+      <w:start w:val="1"/>
+      <w:numFmt w:val="bullet"/>
+      <w:lvlText w:val="o"/>
       <w:lvlJc w:val="left"/>
       <w:pPr>
         <w:ind w:left="1440" w:hanging="360"/>
       </w:pPr>
       <w:rPr>
-        <w:rFonts w:ascii="OpenSymbol" w:eastAsia="OpenSymbol" w:hAnsi="OpenSymbol" w:cs="OpenSymbol"/>
-      </w:rPr>
-    </w:lvl>
-    <w:lvl w:ilvl="3">
-      <w:numFmt w:val="bullet"/>
-      <w:lvlText w:val="•"/>
-      <w:lvlJc w:val="left"/>
-      <w:pPr>
-        <w:ind w:left="1800" w:hanging="360"/>
-      </w:pPr>
-      <w:rPr>
-        <w:rFonts w:ascii="OpenSymbol" w:eastAsia="OpenSymbol" w:hAnsi="OpenSymbol" w:cs="OpenSymbol"/>
-      </w:rPr>
-    </w:lvl>
-    <w:lvl w:ilvl="4">
-      <w:numFmt w:val="bullet"/>
-      <w:lvlText w:val="◦"/>
+        <w:rFonts w:ascii="Courier New" w:hAnsi="Courier New" w:cs="Courier New" w:hint="default"/>
+      </w:rPr>
+    </w:lvl>
+    <w:lvl w:ilvl="2" w:tplc="04100005" w:tentative="1">
+      <w:start w:val="1"/>
+      <w:numFmt w:val="bullet"/>
+      <w:lvlText w:val=""/>
       <w:lvlJc w:val="left"/>
       <w:pPr>
         <w:ind w:left="2160" w:hanging="360"/>
       </w:pPr>
       <w:rPr>
-        <w:rFonts w:ascii="OpenSymbol" w:eastAsia="OpenSymbol" w:hAnsi="OpenSymbol" w:cs="OpenSymbol"/>
-      </w:rPr>
-    </w:lvl>
-    <w:lvl w:ilvl="5">
-      <w:numFmt w:val="bullet"/>
-      <w:lvlText w:val="▪"/>
-      <w:lvlJc w:val="left"/>
-      <w:pPr>
-        <w:ind w:left="2520" w:hanging="360"/>
-      </w:pPr>
-      <w:rPr>
-        <w:rFonts w:ascii="OpenSymbol" w:eastAsia="OpenSymbol" w:hAnsi="OpenSymbol" w:cs="OpenSymbol"/>
-      </w:rPr>
-    </w:lvl>
-    <w:lvl w:ilvl="6">
-      <w:numFmt w:val="bullet"/>
-      <w:lvlText w:val="•"/>
+        <w:rFonts w:ascii="Wingdings" w:hAnsi="Wingdings" w:hint="default"/>
+      </w:rPr>
+    </w:lvl>
+    <w:lvl w:ilvl="3" w:tplc="04100001" w:tentative="1">
+      <w:start w:val="1"/>
+      <w:numFmt w:val="bullet"/>
+      <w:lvlText w:val=""/>
       <w:lvlJc w:val="left"/>
       <w:pPr>
         <w:ind w:left="2880" w:hanging="360"/>
       </w:pPr>
       <w:rPr>
-        <w:rFonts w:ascii="OpenSymbol" w:eastAsia="OpenSymbol" w:hAnsi="OpenSymbol" w:cs="OpenSymbol"/>
-      </w:rPr>
-    </w:lvl>
-    <w:lvl w:ilvl="7">
-      <w:numFmt w:val="bullet"/>
-      <w:lvlText w:val="◦"/>
-      <w:lvlJc w:val="left"/>
-      <w:pPr>
-        <w:ind w:left="3240" w:hanging="360"/>
-      </w:pPr>
-      <w:rPr>
-        <w:rFonts w:ascii="OpenSymbol" w:eastAsia="OpenSymbol" w:hAnsi="OpenSymbol" w:cs="OpenSymbol"/>
-      </w:rPr>
-    </w:lvl>
-    <w:lvl w:ilvl="8">
-      <w:numFmt w:val="bullet"/>
-      <w:lvlText w:val="▪"/>
+        <w:rFonts w:ascii="Symbol" w:hAnsi="Symbol" w:hint="default"/>
+      </w:rPr>
+    </w:lvl>
+    <w:lvl w:ilvl="4" w:tplc="04100003" w:tentative="1">
+      <w:start w:val="1"/>
+      <w:numFmt w:val="bullet"/>
+      <w:lvlText w:val="o"/>
       <w:lvlJc w:val="left"/>
       <w:pPr>
         <w:ind w:left="3600" w:hanging="360"/>
       </w:pPr>
       <w:rPr>
-        <w:rFonts w:ascii="OpenSymbol" w:eastAsia="OpenSymbol" w:hAnsi="OpenSymbol" w:cs="OpenSymbol"/>
+        <w:rFonts w:ascii="Courier New" w:hAnsi="Courier New" w:cs="Courier New" w:hint="default"/>
+      </w:rPr>
+    </w:lvl>
+    <w:lvl w:ilvl="5" w:tplc="04100005" w:tentative="1">
+      <w:start w:val="1"/>
+      <w:numFmt w:val="bullet"/>
+      <w:lvlText w:val=""/>
+      <w:lvlJc w:val="left"/>
+      <w:pPr>
+        <w:ind w:left="4320" w:hanging="360"/>
+      </w:pPr>
+      <w:rPr>
+        <w:rFonts w:ascii="Wingdings" w:hAnsi="Wingdings" w:hint="default"/>
+      </w:rPr>
+    </w:lvl>
+    <w:lvl w:ilvl="6" w:tplc="04100001" w:tentative="1">
+      <w:start w:val="1"/>
+      <w:numFmt w:val="bullet"/>
+      <w:lvlText w:val=""/>
+      <w:lvlJc w:val="left"/>
+      <w:pPr>
+        <w:ind w:left="5040" w:hanging="360"/>
+      </w:pPr>
+      <w:rPr>
+        <w:rFonts w:ascii="Symbol" w:hAnsi="Symbol" w:hint="default"/>
+      </w:rPr>
+    </w:lvl>
+    <w:lvl w:ilvl="7" w:tplc="04100003" w:tentative="1">
+      <w:start w:val="1"/>
+      <w:numFmt w:val="bullet"/>
+      <w:lvlText w:val="o"/>
+      <w:lvlJc w:val="left"/>
+      <w:pPr>
+        <w:ind w:left="5760" w:hanging="360"/>
+      </w:pPr>
+      <w:rPr>
+        <w:rFonts w:ascii="Courier New" w:hAnsi="Courier New" w:cs="Courier New" w:hint="default"/>
+      </w:rPr>
+    </w:lvl>
+    <w:lvl w:ilvl="8" w:tplc="04100005" w:tentative="1">
+      <w:start w:val="1"/>
+      <w:numFmt w:val="bullet"/>
+      <w:lvlText w:val=""/>
+      <w:lvlJc w:val="left"/>
+      <w:pPr>
+        <w:ind w:left="6480" w:hanging="360"/>
+      </w:pPr>
+      <w:rPr>
+        <w:rFonts w:ascii="Wingdings" w:hAnsi="Wingdings" w:hint="default"/>
       </w:rPr>
     </w:lvl>
   </w:abstractNum>
   <w:num w:numId="1">
-    <w:abstractNumId w:val="1"/>
+    <w:abstractNumId w:val="4"/>
   </w:num>
   <w:num w:numId="2">
+    <w:abstractNumId w:val="3"/>
+  </w:num>
+  <w:num w:numId="3">
+    <w:abstractNumId w:val="6"/>
+  </w:num>
+  <w:num w:numId="4">
+    <w:abstractNumId w:val="5"/>
+  </w:num>
+  <w:num w:numId="5">
     <w:abstractNumId w:val="0"/>
   </w:num>
-  <w:num w:numId="3">
-    <w:abstractNumId w:val="3"/>
+  <w:num w:numId="6">
+    <w:abstractNumId w:val="7"/>
   </w:num>
-  <w:num w:numId="4">
+  <w:num w:numId="7">
     <w:abstractNumId w:val="2"/>
+  </w:num>
+  <w:num w:numId="8">
+    <w:abstractNumId w:val="1"/>
   </w:num>
 </w:numbering>
 </file>
 
 <file path=word/styles.xml><?xml version="1.0" encoding="utf-8"?>
-<w:styles xmlns:mc="http://schemas.openxmlformats.org/markup-compatibility/2006" xmlns:r="http://schemas.openxmlformats.org/officeDocument/2006/relationships" xmlns:w="http://schemas.openxmlformats.org/wordprocessingml/2006/main" xmlns:w14="http://schemas.microsoft.com/office/word/2010/wordml" mc:Ignorable="w14">
+<w:styles xmlns:mc="http://schemas.openxmlformats.org/markup-compatibility/2006" xmlns:r="http://schemas.openxmlformats.org/officeDocument/2006/relationships" xmlns:w="http://schemas.openxmlformats.org/wordprocessingml/2006/main" xmlns:w14="http://schemas.microsoft.com/office/word/2010/wordml" xmlns:w15="http://schemas.microsoft.com/office/word/2012/wordml" mc:Ignorable="w14 w15">
   <w:docDefaults>
     <w:rPrDefault>
       <w:rPr>
@@ -1047,144 +1504,378 @@
       </w:pPr>
     </w:pPrDefault>
   </w:docDefaults>
-  <w:latentStyles w:defLockedState="0" w:defUIPriority="99" w:defSemiHidden="1" w:defUnhideWhenUsed="1" w:defQFormat="0" w:count="267">
-    <w:lsdException w:name="Normal" w:semiHidden="0" w:uiPriority="0" w:unhideWhenUsed="0" w:qFormat="1"/>
-    <w:lsdException w:name="heading 1" w:semiHidden="0" w:uiPriority="9" w:unhideWhenUsed="0" w:qFormat="1"/>
-    <w:lsdException w:name="heading 2" w:uiPriority="9" w:qFormat="1"/>
-    <w:lsdException w:name="heading 3" w:uiPriority="9" w:qFormat="1"/>
-    <w:lsdException w:name="heading 4" w:uiPriority="9" w:qFormat="1"/>
-    <w:lsdException w:name="heading 5" w:uiPriority="9" w:qFormat="1"/>
-    <w:lsdException w:name="heading 6" w:uiPriority="9" w:qFormat="1"/>
-    <w:lsdException w:name="heading 7" w:uiPriority="9" w:qFormat="1"/>
-    <w:lsdException w:name="heading 8" w:uiPriority="9" w:qFormat="1"/>
-    <w:lsdException w:name="heading 9" w:uiPriority="9" w:qFormat="1"/>
-    <w:lsdException w:name="toc 1" w:uiPriority="39"/>
-    <w:lsdException w:name="toc 2" w:uiPriority="39"/>
-    <w:lsdException w:name="toc 3" w:uiPriority="39"/>
-    <w:lsdException w:name="toc 4" w:uiPriority="39"/>
-    <w:lsdException w:name="toc 5" w:uiPriority="39"/>
-    <w:lsdException w:name="toc 6" w:uiPriority="39"/>
-    <w:lsdException w:name="toc 7" w:uiPriority="39"/>
-    <w:lsdException w:name="toc 8" w:uiPriority="39"/>
-    <w:lsdException w:name="toc 9" w:uiPriority="39"/>
-    <w:lsdException w:name="caption" w:uiPriority="35" w:qFormat="1"/>
-    <w:lsdException w:name="Title" w:semiHidden="0" w:uiPriority="10" w:unhideWhenUsed="0" w:qFormat="1"/>
-    <w:lsdException w:name="Default Paragraph Font" w:uiPriority="1"/>
-    <w:lsdException w:name="Subtitle" w:semiHidden="0" w:uiPriority="11" w:unhideWhenUsed="0" w:qFormat="1"/>
-    <w:lsdException w:name="Strong" w:semiHidden="0" w:uiPriority="22" w:unhideWhenUsed="0" w:qFormat="1"/>
-    <w:lsdException w:name="Emphasis" w:semiHidden="0" w:uiPriority="20" w:unhideWhenUsed="0" w:qFormat="1"/>
-    <w:lsdException w:name="Table Grid" w:semiHidden="0" w:uiPriority="39" w:unhideWhenUsed="0"/>
-    <w:lsdException w:name="Placeholder Text" w:unhideWhenUsed="0"/>
-    <w:lsdException w:name="No Spacing" w:semiHidden="0" w:uiPriority="1" w:unhideWhenUsed="0" w:qFormat="1"/>
-    <w:lsdException w:name="Light Shading" w:semiHidden="0" w:uiPriority="60" w:unhideWhenUsed="0"/>
-    <w:lsdException w:name="Light List" w:semiHidden="0" w:uiPriority="61" w:unhideWhenUsed="0"/>
-    <w:lsdException w:name="Light Grid" w:semiHidden="0" w:uiPriority="62" w:unhideWhenUsed="0"/>
-    <w:lsdException w:name="Medium Shading 1" w:semiHidden="0" w:uiPriority="63" w:unhideWhenUsed="0"/>
-    <w:lsdException w:name="Medium Shading 2" w:semiHidden="0" w:uiPriority="64" w:unhideWhenUsed="0"/>
-    <w:lsdException w:name="Medium List 1" w:semiHidden="0" w:uiPriority="65" w:unhideWhenUsed="0"/>
-    <w:lsdException w:name="Medium List 2" w:semiHidden="0" w:uiPriority="66" w:unhideWhenUsed="0"/>
-    <w:lsdException w:name="Medium Grid 1" w:semiHidden="0" w:uiPriority="67" w:unhideWhenUsed="0"/>
-    <w:lsdException w:name="Medium Grid 2" w:semiHidden="0" w:uiPriority="68" w:unhideWhenUsed="0"/>
-    <w:lsdException w:name="Medium Grid 3" w:semiHidden="0" w:uiPriority="69" w:unhideWhenUsed="0"/>
-    <w:lsdException w:name="Dark List" w:semiHidden="0" w:uiPriority="70" w:unhideWhenUsed="0"/>
-    <w:lsdException w:name="Colorful Shading" w:semiHidden="0" w:uiPriority="71" w:unhideWhenUsed="0"/>
-    <w:lsdException w:name="Colorful List" w:semiHidden="0" w:uiPriority="72" w:unhideWhenUsed="0"/>
-    <w:lsdException w:name="Colorful Grid" w:semiHidden="0" w:uiPriority="73" w:unhideWhenUsed="0"/>
-    <w:lsdException w:name="Light Shading Accent 1" w:semiHidden="0" w:uiPriority="60" w:unhideWhenUsed="0"/>
-    <w:lsdException w:name="Light List Accent 1" w:semiHidden="0" w:uiPriority="61" w:unhideWhenUsed="0"/>
-    <w:lsdException w:name="Light Grid Accent 1" w:semiHidden="0" w:uiPriority="62" w:unhideWhenUsed="0"/>
-    <w:lsdException w:name="Medium Shading 1 Accent 1" w:semiHidden="0" w:uiPriority="63" w:unhideWhenUsed="0"/>
-    <w:lsdException w:name="Medium Shading 2 Accent 1" w:semiHidden="0" w:uiPriority="64" w:unhideWhenUsed="0"/>
-    <w:lsdException w:name="Medium List 1 Accent 1" w:semiHidden="0" w:uiPriority="65" w:unhideWhenUsed="0"/>
-    <w:lsdException w:name="Revision" w:unhideWhenUsed="0"/>
-    <w:lsdException w:name="List Paragraph" w:semiHidden="0" w:uiPriority="34" w:unhideWhenUsed="0" w:qFormat="1"/>
-    <w:lsdException w:name="Quote" w:semiHidden="0" w:uiPriority="29" w:unhideWhenUsed="0" w:qFormat="1"/>
-    <w:lsdException w:name="Intense Quote" w:semiHidden="0" w:uiPriority="30" w:unhideWhenUsed="0" w:qFormat="1"/>
-    <w:lsdException w:name="Medium List 2 Accent 1" w:semiHidden="0" w:uiPriority="66" w:unhideWhenUsed="0"/>
-    <w:lsdException w:name="Medium Grid 1 Accent 1" w:semiHidden="0" w:uiPriority="67" w:unhideWhenUsed="0"/>
-    <w:lsdException w:name="Medium Grid 2 Accent 1" w:semiHidden="0" w:uiPriority="68" w:unhideWhenUsed="0"/>
-    <w:lsdException w:name="Medium Grid 3 Accent 1" w:semiHidden="0" w:uiPriority="69" w:unhideWhenUsed="0"/>
-    <w:lsdException w:name="Dark List Accent 1" w:semiHidden="0" w:uiPriority="70" w:unhideWhenUsed="0"/>
-    <w:lsdException w:name="Colorful Shading Accent 1" w:semiHidden="0" w:uiPriority="71" w:unhideWhenUsed="0"/>
-    <w:lsdException w:name="Colorful List Accent 1" w:semiHidden="0" w:uiPriority="72" w:unhideWhenUsed="0"/>
-    <w:lsdException w:name="Colorful Grid Accent 1" w:semiHidden="0" w:uiPriority="73" w:unhideWhenUsed="0"/>
-    <w:lsdException w:name="Light Shading Accent 2" w:semiHidden="0" w:uiPriority="60" w:unhideWhenUsed="0"/>
-    <w:lsdException w:name="Light List Accent 2" w:semiHidden="0" w:uiPriority="61" w:unhideWhenUsed="0"/>
-    <w:lsdException w:name="Light Grid Accent 2" w:semiHidden="0" w:uiPriority="62" w:unhideWhenUsed="0"/>
-    <w:lsdException w:name="Medium Shading 1 Accent 2" w:semiHidden="0" w:uiPriority="63" w:unhideWhenUsed="0"/>
-    <w:lsdException w:name="Medium Shading 2 Accent 2" w:semiHidden="0" w:uiPriority="64" w:unhideWhenUsed="0"/>
-    <w:lsdException w:name="Medium List 1 Accent 2" w:semiHidden="0" w:uiPriority="65" w:unhideWhenUsed="0"/>
-    <w:lsdException w:name="Medium List 2 Accent 2" w:semiHidden="0" w:uiPriority="66" w:unhideWhenUsed="0"/>
-    <w:lsdException w:name="Medium Grid 1 Accent 2" w:semiHidden="0" w:uiPriority="67" w:unhideWhenUsed="0"/>
-    <w:lsdException w:name="Medium Grid 2 Accent 2" w:semiHidden="0" w:uiPriority="68" w:unhideWhenUsed="0"/>
-    <w:lsdException w:name="Medium Grid 3 Accent 2" w:semiHidden="0" w:uiPriority="69" w:unhideWhenUsed="0"/>
-    <w:lsdException w:name="Dark List Accent 2" w:semiHidden="0" w:uiPriority="70" w:unhideWhenUsed="0"/>
-    <w:lsdException w:name="Colorful Shading Accent 2" w:semiHidden="0" w:uiPriority="71" w:unhideWhenUsed="0"/>
-    <w:lsdException w:name="Colorful List Accent 2" w:semiHidden="0" w:uiPriority="72" w:unhideWhenUsed="0"/>
-    <w:lsdException w:name="Colorful Grid Accent 2" w:semiHidden="0" w:uiPriority="73" w:unhideWhenUsed="0"/>
-    <w:lsdException w:name="Light Shading Accent 3" w:semiHidden="0" w:uiPriority="60" w:unhideWhenUsed="0"/>
-    <w:lsdException w:name="Light List Accent 3" w:semiHidden="0" w:uiPriority="61" w:unhideWhenUsed="0"/>
-    <w:lsdException w:name="Light Grid Accent 3" w:semiHidden="0" w:uiPriority="62" w:unhideWhenUsed="0"/>
-    <w:lsdException w:name="Medium Shading 1 Accent 3" w:semiHidden="0" w:uiPriority="63" w:unhideWhenUsed="0"/>
-    <w:lsdException w:name="Medium Shading 2 Accent 3" w:semiHidden="0" w:uiPriority="64" w:unhideWhenUsed="0"/>
-    <w:lsdException w:name="Medium List 1 Accent 3" w:semiHidden="0" w:uiPriority="65" w:unhideWhenUsed="0"/>
-    <w:lsdException w:name="Medium List 2 Accent 3" w:semiHidden="0" w:uiPriority="66" w:unhideWhenUsed="0"/>
-    <w:lsdException w:name="Medium Grid 1 Accent 3" w:semiHidden="0" w:uiPriority="67" w:unhideWhenUsed="0"/>
-    <w:lsdException w:name="Medium Grid 2 Accent 3" w:semiHidden="0" w:uiPriority="68" w:unhideWhenUsed="0"/>
-    <w:lsdException w:name="Medium Grid 3 Accent 3" w:semiHidden="0" w:uiPriority="69" w:unhideWhenUsed="0"/>
-    <w:lsdException w:name="Dark List Accent 3" w:semiHidden="0" w:uiPriority="70" w:unhideWhenUsed="0"/>
-    <w:lsdException w:name="Colorful Shading Accent 3" w:semiHidden="0" w:uiPriority="71" w:unhideWhenUsed="0"/>
-    <w:lsdException w:name="Colorful List Accent 3" w:semiHidden="0" w:uiPriority="72" w:unhideWhenUsed="0"/>
-    <w:lsdException w:name="Colorful Grid Accent 3" w:semiHidden="0" w:uiPriority="73" w:unhideWhenUsed="0"/>
-    <w:lsdException w:name="Light Shading Accent 4" w:semiHidden="0" w:uiPriority="60" w:unhideWhenUsed="0"/>
-    <w:lsdException w:name="Light List Accent 4" w:semiHidden="0" w:uiPriority="61" w:unhideWhenUsed="0"/>
-    <w:lsdException w:name="Light Grid Accent 4" w:semiHidden="0" w:uiPriority="62" w:unhideWhenUsed="0"/>
-    <w:lsdException w:name="Medium Shading 1 Accent 4" w:semiHidden="0" w:uiPriority="63" w:unhideWhenUsed="0"/>
-    <w:lsdException w:name="Medium Shading 2 Accent 4" w:semiHidden="0" w:uiPriority="64" w:unhideWhenUsed="0"/>
-    <w:lsdException w:name="Medium List 1 Accent 4" w:semiHidden="0" w:uiPriority="65" w:unhideWhenUsed="0"/>
-    <w:lsdException w:name="Medium List 2 Accent 4" w:semiHidden="0" w:uiPriority="66" w:unhideWhenUsed="0"/>
-    <w:lsdException w:name="Medium Grid 1 Accent 4" w:semiHidden="0" w:uiPriority="67" w:unhideWhenUsed="0"/>
-    <w:lsdException w:name="Medium Grid 2 Accent 4" w:semiHidden="0" w:uiPriority="68" w:unhideWhenUsed="0"/>
-    <w:lsdException w:name="Medium Grid 3 Accent 4" w:semiHidden="0" w:uiPriority="69" w:unhideWhenUsed="0"/>
-    <w:lsdException w:name="Dark List Accent 4" w:semiHidden="0" w:uiPriority="70" w:unhideWhenUsed="0"/>
-    <w:lsdException w:name="Colorful Shading Accent 4" w:semiHidden="0" w:uiPriority="71" w:unhideWhenUsed="0"/>
-    <w:lsdException w:name="Colorful List Accent 4" w:semiHidden="0" w:uiPriority="72" w:unhideWhenUsed="0"/>
-    <w:lsdException w:name="Colorful Grid Accent 4" w:semiHidden="0" w:uiPriority="73" w:unhideWhenUsed="0"/>
-    <w:lsdException w:name="Light Shading Accent 5" w:semiHidden="0" w:uiPriority="60" w:unhideWhenUsed="0"/>
-    <w:lsdException w:name="Light List Accent 5" w:semiHidden="0" w:uiPriority="61" w:unhideWhenUsed="0"/>
-    <w:lsdException w:name="Light Grid Accent 5" w:semiHidden="0" w:uiPriority="62" w:unhideWhenUsed="0"/>
-    <w:lsdException w:name="Medium Shading 1 Accent 5" w:semiHidden="0" w:uiPriority="63" w:unhideWhenUsed="0"/>
-    <w:lsdException w:name="Medium Shading 2 Accent 5" w:semiHidden="0" w:uiPriority="64" w:unhideWhenUsed="0"/>
-    <w:lsdException w:name="Medium List 1 Accent 5" w:semiHidden="0" w:uiPriority="65" w:unhideWhenUsed="0"/>
-    <w:lsdException w:name="Medium List 2 Accent 5" w:semiHidden="0" w:uiPriority="66" w:unhideWhenUsed="0"/>
-    <w:lsdException w:name="Medium Grid 1 Accent 5" w:semiHidden="0" w:uiPriority="67" w:unhideWhenUsed="0"/>
-    <w:lsdException w:name="Medium Grid 2 Accent 5" w:semiHidden="0" w:uiPriority="68" w:unhideWhenUsed="0"/>
-    <w:lsdException w:name="Medium Grid 3 Accent 5" w:semiHidden="0" w:uiPriority="69" w:unhideWhenUsed="0"/>
-    <w:lsdException w:name="Dark List Accent 5" w:semiHidden="0" w:uiPriority="70" w:unhideWhenUsed="0"/>
-    <w:lsdException w:name="Colorful Shading Accent 5" w:semiHidden="0" w:uiPriority="71" w:unhideWhenUsed="0"/>
-    <w:lsdException w:name="Colorful List Accent 5" w:semiHidden="0" w:uiPriority="72" w:unhideWhenUsed="0"/>
-    <w:lsdException w:name="Colorful Grid Accent 5" w:semiHidden="0" w:uiPriority="73" w:unhideWhenUsed="0"/>
-    <w:lsdException w:name="Light Shading Accent 6" w:semiHidden="0" w:uiPriority="60" w:unhideWhenUsed="0"/>
-    <w:lsdException w:name="Light List Accent 6" w:semiHidden="0" w:uiPriority="61" w:unhideWhenUsed="0"/>
-    <w:lsdException w:name="Light Grid Accent 6" w:semiHidden="0" w:uiPriority="62" w:unhideWhenUsed="0"/>
-    <w:lsdException w:name="Medium Shading 1 Accent 6" w:semiHidden="0" w:uiPriority="63" w:unhideWhenUsed="0"/>
-    <w:lsdException w:name="Medium Shading 2 Accent 6" w:semiHidden="0" w:uiPriority="64" w:unhideWhenUsed="0"/>
-    <w:lsdException w:name="Medium List 1 Accent 6" w:semiHidden="0" w:uiPriority="65" w:unhideWhenUsed="0"/>
-    <w:lsdException w:name="Medium List 2 Accent 6" w:semiHidden="0" w:uiPriority="66" w:unhideWhenUsed="0"/>
-    <w:lsdException w:name="Medium Grid 1 Accent 6" w:semiHidden="0" w:uiPriority="67" w:unhideWhenUsed="0"/>
-    <w:lsdException w:name="Medium Grid 2 Accent 6" w:semiHidden="0" w:uiPriority="68" w:unhideWhenUsed="0"/>
-    <w:lsdException w:name="Medium Grid 3 Accent 6" w:semiHidden="0" w:uiPriority="69" w:unhideWhenUsed="0"/>
-    <w:lsdException w:name="Dark List Accent 6" w:semiHidden="0" w:uiPriority="70" w:unhideWhenUsed="0"/>
-    <w:lsdException w:name="Colorful Shading Accent 6" w:semiHidden="0" w:uiPriority="71" w:unhideWhenUsed="0"/>
-    <w:lsdException w:name="Colorful List Accent 6" w:semiHidden="0" w:uiPriority="72" w:unhideWhenUsed="0"/>
-    <w:lsdException w:name="Colorful Grid Accent 6" w:semiHidden="0" w:uiPriority="73" w:unhideWhenUsed="0"/>
-    <w:lsdException w:name="Subtle Emphasis" w:semiHidden="0" w:uiPriority="19" w:unhideWhenUsed="0" w:qFormat="1"/>
-    <w:lsdException w:name="Intense Emphasis" w:semiHidden="0" w:uiPriority="21" w:unhideWhenUsed="0" w:qFormat="1"/>
-    <w:lsdException w:name="Subtle Reference" w:semiHidden="0" w:uiPriority="31" w:unhideWhenUsed="0" w:qFormat="1"/>
-    <w:lsdException w:name="Intense Reference" w:semiHidden="0" w:uiPriority="32" w:unhideWhenUsed="0" w:qFormat="1"/>
-    <w:lsdException w:name="Book Title" w:semiHidden="0" w:uiPriority="33" w:unhideWhenUsed="0" w:qFormat="1"/>
-    <w:lsdException w:name="Bibliography" w:uiPriority="37"/>
-    <w:lsdException w:name="TOC Heading" w:uiPriority="39" w:qFormat="1"/>
+  <w:latentStyles w:defLockedState="0" w:defUIPriority="99" w:defSemiHidden="0" w:defUnhideWhenUsed="0" w:defQFormat="0" w:count="371">
+    <w:lsdException w:name="Normal" w:uiPriority="0" w:qFormat="1"/>
+    <w:lsdException w:name="heading 1" w:uiPriority="9" w:qFormat="1"/>
+    <w:lsdException w:name="heading 2" w:semiHidden="1" w:uiPriority="9" w:unhideWhenUsed="1" w:qFormat="1"/>
+    <w:lsdException w:name="heading 3" w:semiHidden="1" w:uiPriority="9" w:unhideWhenUsed="1" w:qFormat="1"/>
+    <w:lsdException w:name="heading 4" w:semiHidden="1" w:uiPriority="9" w:unhideWhenUsed="1" w:qFormat="1"/>
+    <w:lsdException w:name="heading 5" w:semiHidden="1" w:uiPriority="9" w:unhideWhenUsed="1" w:qFormat="1"/>
+    <w:lsdException w:name="heading 6" w:semiHidden="1" w:uiPriority="9" w:unhideWhenUsed="1" w:qFormat="1"/>
+    <w:lsdException w:name="heading 7" w:semiHidden="1" w:uiPriority="9" w:unhideWhenUsed="1" w:qFormat="1"/>
+    <w:lsdException w:name="heading 8" w:semiHidden="1" w:uiPriority="9" w:unhideWhenUsed="1" w:qFormat="1"/>
+    <w:lsdException w:name="heading 9" w:semiHidden="1" w:uiPriority="9" w:unhideWhenUsed="1" w:qFormat="1"/>
+    <w:lsdException w:name="index 1" w:semiHidden="1" w:unhideWhenUsed="1"/>
+    <w:lsdException w:name="index 2" w:semiHidden="1" w:unhideWhenUsed="1"/>
+    <w:lsdException w:name="index 3" w:semiHidden="1" w:unhideWhenUsed="1"/>
+    <w:lsdException w:name="index 4" w:semiHidden="1" w:unhideWhenUsed="1"/>
+    <w:lsdException w:name="index 5" w:semiHidden="1" w:unhideWhenUsed="1"/>
+    <w:lsdException w:name="index 6" w:semiHidden="1" w:unhideWhenUsed="1"/>
+    <w:lsdException w:name="index 7" w:semiHidden="1" w:unhideWhenUsed="1"/>
+    <w:lsdException w:name="index 8" w:semiHidden="1" w:unhideWhenUsed="1"/>
+    <w:lsdException w:name="index 9" w:semiHidden="1" w:unhideWhenUsed="1"/>
+    <w:lsdException w:name="toc 1" w:semiHidden="1" w:uiPriority="39" w:unhideWhenUsed="1"/>
+    <w:lsdException w:name="toc 2" w:semiHidden="1" w:uiPriority="39" w:unhideWhenUsed="1"/>
+    <w:lsdException w:name="toc 3" w:semiHidden="1" w:uiPriority="39" w:unhideWhenUsed="1"/>
+    <w:lsdException w:name="toc 4" w:semiHidden="1" w:uiPriority="39" w:unhideWhenUsed="1"/>
+    <w:lsdException w:name="toc 5" w:semiHidden="1" w:uiPriority="39" w:unhideWhenUsed="1"/>
+    <w:lsdException w:name="toc 6" w:semiHidden="1" w:uiPriority="39" w:unhideWhenUsed="1"/>
+    <w:lsdException w:name="toc 7" w:semiHidden="1" w:uiPriority="39" w:unhideWhenUsed="1"/>
+    <w:lsdException w:name="toc 8" w:semiHidden="1" w:uiPriority="39" w:unhideWhenUsed="1"/>
+    <w:lsdException w:name="toc 9" w:semiHidden="1" w:uiPriority="39" w:unhideWhenUsed="1"/>
+    <w:lsdException w:name="Normal Indent" w:semiHidden="1" w:unhideWhenUsed="1"/>
+    <w:lsdException w:name="footnote text" w:semiHidden="1" w:unhideWhenUsed="1"/>
+    <w:lsdException w:name="annotation text" w:semiHidden="1" w:unhideWhenUsed="1"/>
+    <w:lsdException w:name="header" w:semiHidden="1" w:unhideWhenUsed="1"/>
+    <w:lsdException w:name="footer" w:semiHidden="1" w:unhideWhenUsed="1"/>
+    <w:lsdException w:name="index heading" w:semiHidden="1" w:unhideWhenUsed="1"/>
+    <w:lsdException w:name="caption" w:semiHidden="1" w:uiPriority="35" w:unhideWhenUsed="1" w:qFormat="1"/>
+    <w:lsdException w:name="table of figures" w:semiHidden="1" w:unhideWhenUsed="1"/>
+    <w:lsdException w:name="envelope address" w:semiHidden="1" w:unhideWhenUsed="1"/>
+    <w:lsdException w:name="envelope return" w:semiHidden="1" w:unhideWhenUsed="1"/>
+    <w:lsdException w:name="footnote reference" w:semiHidden="1" w:unhideWhenUsed="1"/>
+    <w:lsdException w:name="annotation reference" w:semiHidden="1" w:unhideWhenUsed="1"/>
+    <w:lsdException w:name="line number" w:semiHidden="1" w:unhideWhenUsed="1"/>
+    <w:lsdException w:name="page number" w:semiHidden="1" w:unhideWhenUsed="1"/>
+    <w:lsdException w:name="endnote reference" w:semiHidden="1" w:unhideWhenUsed="1"/>
+    <w:lsdException w:name="endnote text" w:semiHidden="1" w:unhideWhenUsed="1"/>
+    <w:lsdException w:name="table of authorities" w:semiHidden="1" w:unhideWhenUsed="1"/>
+    <w:lsdException w:name="macro" w:semiHidden="1" w:unhideWhenUsed="1"/>
+    <w:lsdException w:name="toa heading" w:semiHidden="1" w:unhideWhenUsed="1"/>
+    <w:lsdException w:name="List" w:semiHidden="1" w:unhideWhenUsed="1"/>
+    <w:lsdException w:name="List Bullet" w:semiHidden="1" w:unhideWhenUsed="1"/>
+    <w:lsdException w:name="List Number" w:semiHidden="1" w:unhideWhenUsed="1"/>
+    <w:lsdException w:name="List 2" w:semiHidden="1" w:unhideWhenUsed="1"/>
+    <w:lsdException w:name="List 3" w:semiHidden="1" w:unhideWhenUsed="1"/>
+    <w:lsdException w:name="List 4" w:semiHidden="1" w:unhideWhenUsed="1"/>
+    <w:lsdException w:name="List 5" w:semiHidden="1" w:unhideWhenUsed="1"/>
+    <w:lsdException w:name="List Bullet 2" w:semiHidden="1" w:unhideWhenUsed="1"/>
+    <w:lsdException w:name="List Bullet 3" w:semiHidden="1" w:unhideWhenUsed="1"/>
+    <w:lsdException w:name="List Bullet 4" w:semiHidden="1" w:unhideWhenUsed="1"/>
+    <w:lsdException w:name="List Bullet 5" w:semiHidden="1" w:unhideWhenUsed="1"/>
+    <w:lsdException w:name="List Number 2" w:semiHidden="1" w:unhideWhenUsed="1"/>
+    <w:lsdException w:name="List Number 3" w:semiHidden="1" w:unhideWhenUsed="1"/>
+    <w:lsdException w:name="List Number 4" w:semiHidden="1" w:unhideWhenUsed="1"/>
+    <w:lsdException w:name="List Number 5" w:semiHidden="1" w:unhideWhenUsed="1"/>
+    <w:lsdException w:name="Title" w:uiPriority="10" w:qFormat="1"/>
+    <w:lsdException w:name="Closing" w:semiHidden="1" w:unhideWhenUsed="1"/>
+    <w:lsdException w:name="Signature" w:semiHidden="1" w:unhideWhenUsed="1"/>
+    <w:lsdException w:name="Default Paragraph Font" w:semiHidden="1" w:uiPriority="1" w:unhideWhenUsed="1"/>
+    <w:lsdException w:name="Body Text" w:semiHidden="1" w:unhideWhenUsed="1"/>
+    <w:lsdException w:name="Body Text Indent" w:semiHidden="1" w:unhideWhenUsed="1"/>
+    <w:lsdException w:name="List Continue" w:semiHidden="1" w:unhideWhenUsed="1"/>
+    <w:lsdException w:name="List Continue 2" w:semiHidden="1" w:unhideWhenUsed="1"/>
+    <w:lsdException w:name="List Continue 3" w:semiHidden="1" w:unhideWhenUsed="1"/>
+    <w:lsdException w:name="List Continue 4" w:semiHidden="1" w:unhideWhenUsed="1"/>
+    <w:lsdException w:name="List Continue 5" w:semiHidden="1" w:unhideWhenUsed="1"/>
+    <w:lsdException w:name="Message Header" w:semiHidden="1" w:unhideWhenUsed="1"/>
+    <w:lsdException w:name="Subtitle" w:uiPriority="11" w:qFormat="1"/>
+    <w:lsdException w:name="Salutation" w:semiHidden="1" w:unhideWhenUsed="1"/>
+    <w:lsdException w:name="Date" w:semiHidden="1" w:unhideWhenUsed="1"/>
+    <w:lsdException w:name="Body Text First Indent" w:semiHidden="1" w:unhideWhenUsed="1"/>
+    <w:lsdException w:name="Body Text First Indent 2" w:semiHidden="1" w:unhideWhenUsed="1"/>
+    <w:lsdException w:name="Note Heading" w:semiHidden="1" w:unhideWhenUsed="1"/>
+    <w:lsdException w:name="Body Text 2" w:semiHidden="1" w:unhideWhenUsed="1"/>
+    <w:lsdException w:name="Body Text 3" w:semiHidden="1" w:unhideWhenUsed="1"/>
+    <w:lsdException w:name="Body Text Indent 2" w:semiHidden="1" w:unhideWhenUsed="1"/>
+    <w:lsdException w:name="Body Text Indent 3" w:semiHidden="1" w:unhideWhenUsed="1"/>
+    <w:lsdException w:name="Block Text" w:semiHidden="1" w:unhideWhenUsed="1"/>
+    <w:lsdException w:name="Hyperlink" w:semiHidden="1" w:unhideWhenUsed="1"/>
+    <w:lsdException w:name="FollowedHyperlink" w:semiHidden="1" w:unhideWhenUsed="1"/>
+    <w:lsdException w:name="Strong" w:uiPriority="22" w:qFormat="1"/>
+    <w:lsdException w:name="Emphasis" w:uiPriority="20" w:qFormat="1"/>
+    <w:lsdException w:name="Document Map" w:semiHidden="1" w:unhideWhenUsed="1"/>
+    <w:lsdException w:name="Plain Text" w:semiHidden="1" w:unhideWhenUsed="1"/>
+    <w:lsdException w:name="E-mail Signature" w:semiHidden="1" w:unhideWhenUsed="1"/>
+    <w:lsdException w:name="HTML Top of Form" w:semiHidden="1" w:unhideWhenUsed="1"/>
+    <w:lsdException w:name="HTML Bottom of Form" w:semiHidden="1" w:unhideWhenUsed="1"/>
+    <w:lsdException w:name="Normal (Web)" w:semiHidden="1" w:unhideWhenUsed="1"/>
+    <w:lsdException w:name="HTML Acronym" w:semiHidden="1" w:unhideWhenUsed="1"/>
+    <w:lsdException w:name="HTML Address" w:semiHidden="1" w:unhideWhenUsed="1"/>
+    <w:lsdException w:name="HTML Cite" w:semiHidden="1" w:unhideWhenUsed="1"/>
+    <w:lsdException w:name="HTML Code" w:semiHidden="1" w:unhideWhenUsed="1"/>
+    <w:lsdException w:name="HTML Definition" w:semiHidden="1" w:unhideWhenUsed="1"/>
+    <w:lsdException w:name="HTML Keyboard" w:semiHidden="1" w:unhideWhenUsed="1"/>
+    <w:lsdException w:name="HTML Preformatted" w:semiHidden="1" w:unhideWhenUsed="1"/>
+    <w:lsdException w:name="HTML Sample" w:semiHidden="1" w:unhideWhenUsed="1"/>
+    <w:lsdException w:name="HTML Typewriter" w:semiHidden="1" w:unhideWhenUsed="1"/>
+    <w:lsdException w:name="HTML Variable" w:semiHidden="1" w:unhideWhenUsed="1"/>
+    <w:lsdException w:name="Normal Table" w:semiHidden="1" w:unhideWhenUsed="1"/>
+    <w:lsdException w:name="annotation subject" w:semiHidden="1" w:unhideWhenUsed="1"/>
+    <w:lsdException w:name="No List" w:semiHidden="1" w:unhideWhenUsed="1"/>
+    <w:lsdException w:name="Outline List 1" w:semiHidden="1" w:unhideWhenUsed="1"/>
+    <w:lsdException w:name="Outline List 2" w:semiHidden="1" w:unhideWhenUsed="1"/>
+    <w:lsdException w:name="Outline List 3" w:semiHidden="1" w:unhideWhenUsed="1"/>
+    <w:lsdException w:name="Table Simple 1" w:semiHidden="1" w:unhideWhenUsed="1"/>
+    <w:lsdException w:name="Table Simple 2" w:semiHidden="1" w:unhideWhenUsed="1"/>
+    <w:lsdException w:name="Table Simple 3" w:semiHidden="1" w:unhideWhenUsed="1"/>
+    <w:lsdException w:name="Table Classic 1" w:semiHidden="1" w:unhideWhenUsed="1"/>
+    <w:lsdException w:name="Table Classic 2" w:semiHidden="1" w:unhideWhenUsed="1"/>
+    <w:lsdException w:name="Table Classic 3" w:semiHidden="1" w:unhideWhenUsed="1"/>
+    <w:lsdException w:name="Table Classic 4" w:semiHidden="1" w:unhideWhenUsed="1"/>
+    <w:lsdException w:name="Table Colorful 1" w:semiHidden="1" w:unhideWhenUsed="1"/>
+    <w:lsdException w:name="Table Colorful 2" w:semiHidden="1" w:unhideWhenUsed="1"/>
+    <w:lsdException w:name="Table Colorful 3" w:semiHidden="1" w:unhideWhenUsed="1"/>
+    <w:lsdException w:name="Table Columns 1" w:semiHidden="1" w:unhideWhenUsed="1"/>
+    <w:lsdException w:name="Table Columns 2" w:semiHidden="1" w:unhideWhenUsed="1"/>
+    <w:lsdException w:name="Table Columns 3" w:semiHidden="1" w:unhideWhenUsed="1"/>
+    <w:lsdException w:name="Table Columns 4" w:semiHidden="1" w:unhideWhenUsed="1"/>
+    <w:lsdException w:name="Table Columns 5" w:semiHidden="1" w:unhideWhenUsed="1"/>
+    <w:lsdException w:name="Table Grid 1" w:semiHidden="1" w:unhideWhenUsed="1"/>
+    <w:lsdException w:name="Table Grid 2" w:semiHidden="1" w:unhideWhenUsed="1"/>
+    <w:lsdException w:name="Table Grid 3" w:semiHidden="1" w:unhideWhenUsed="1"/>
+    <w:lsdException w:name="Table Grid 4" w:semiHidden="1" w:unhideWhenUsed="1"/>
+    <w:lsdException w:name="Table Grid 5" w:semiHidden="1" w:unhideWhenUsed="1"/>
+    <w:lsdException w:name="Table Grid 6" w:semiHidden="1" w:unhideWhenUsed="1"/>
+    <w:lsdException w:name="Table Grid 7" w:semiHidden="1" w:unhideWhenUsed="1"/>
+    <w:lsdException w:name="Table Grid 8" w:semiHidden="1" w:unhideWhenUsed="1"/>
+    <w:lsdException w:name="Table List 1" w:semiHidden="1" w:unhideWhenUsed="1"/>
+    <w:lsdException w:name="Table List 2" w:semiHidden="1" w:unhideWhenUsed="1"/>
+    <w:lsdException w:name="Table List 3" w:semiHidden="1" w:unhideWhenUsed="1"/>
+    <w:lsdException w:name="Table List 4" w:semiHidden="1" w:unhideWhenUsed="1"/>
+    <w:lsdException w:name="Table List 5" w:semiHidden="1" w:unhideWhenUsed="1"/>
+    <w:lsdException w:name="Table List 6" w:semiHidden="1" w:unhideWhenUsed="1"/>
+    <w:lsdException w:name="Table List 7" w:semiHidden="1" w:unhideWhenUsed="1"/>
+    <w:lsdException w:name="Table List 8" w:semiHidden="1" w:unhideWhenUsed="1"/>
+    <w:lsdException w:name="Table 3D effects 1" w:semiHidden="1" w:unhideWhenUsed="1"/>
+    <w:lsdException w:name="Table 3D effects 2" w:semiHidden="1" w:unhideWhenUsed="1"/>
+    <w:lsdException w:name="Table 3D effects 3" w:semiHidden="1" w:unhideWhenUsed="1"/>
+    <w:lsdException w:name="Table Contemporary" w:semiHidden="1" w:unhideWhenUsed="1"/>
+    <w:lsdException w:name="Table Elegant" w:semiHidden="1" w:unhideWhenUsed="1"/>
+    <w:lsdException w:name="Table Professional" w:semiHidden="1" w:unhideWhenUsed="1"/>
+    <w:lsdException w:name="Table Subtle 1" w:semiHidden="1" w:unhideWhenUsed="1"/>
+    <w:lsdException w:name="Table Subtle 2" w:semiHidden="1" w:unhideWhenUsed="1"/>
+    <w:lsdException w:name="Table Web 1" w:semiHidden="1" w:unhideWhenUsed="1"/>
+    <w:lsdException w:name="Table Web 2" w:semiHidden="1" w:unhideWhenUsed="1"/>
+    <w:lsdException w:name="Table Web 3" w:semiHidden="1" w:unhideWhenUsed="1"/>
+    <w:lsdException w:name="Balloon Text" w:semiHidden="1" w:unhideWhenUsed="1"/>
+    <w:lsdException w:name="Table Grid" w:uiPriority="39"/>
+    <w:lsdException w:name="Table Theme" w:semiHidden="1" w:unhideWhenUsed="1"/>
+    <w:lsdException w:name="Placeholder Text" w:semiHidden="1"/>
+    <w:lsdException w:name="No Spacing" w:uiPriority="1" w:qFormat="1"/>
+    <w:lsdException w:name="Light Shading" w:uiPriority="60"/>
+    <w:lsdException w:name="Light List" w:uiPriority="61"/>
+    <w:lsdException w:name="Light Grid" w:uiPriority="62"/>
+    <w:lsdException w:name="Medium Shading 1" w:uiPriority="63"/>
+    <w:lsdException w:name="Medium Shading 2" w:uiPriority="64"/>
+    <w:lsdException w:name="Medium List 1" w:uiPriority="65"/>
+    <w:lsdException w:name="Medium List 2" w:uiPriority="66"/>
+    <w:lsdException w:name="Medium Grid 1" w:uiPriority="67"/>
+    <w:lsdException w:name="Medium Grid 2" w:uiPriority="68"/>
+    <w:lsdException w:name="Medium Grid 3" w:uiPriority="69"/>
+    <w:lsdException w:name="Dark List" w:uiPriority="70"/>
+    <w:lsdException w:name="Colorful Shading" w:uiPriority="71"/>
+    <w:lsdException w:name="Colorful List" w:uiPriority="72"/>
+    <w:lsdException w:name="Colorful Grid" w:uiPriority="73"/>
+    <w:lsdException w:name="Light Shading Accent 1" w:uiPriority="60"/>
+    <w:lsdException w:name="Light List Accent 1" w:uiPriority="61"/>
+    <w:lsdException w:name="Light Grid Accent 1" w:uiPriority="62"/>
+    <w:lsdException w:name="Medium Shading 1 Accent 1" w:uiPriority="63"/>
+    <w:lsdException w:name="Medium Shading 2 Accent 1" w:uiPriority="64"/>
+    <w:lsdException w:name="Medium List 1 Accent 1" w:uiPriority="65"/>
+    <w:lsdException w:name="Revision" w:semiHidden="1"/>
+    <w:lsdException w:name="List Paragraph" w:uiPriority="34" w:qFormat="1"/>
+    <w:lsdException w:name="Quote" w:uiPriority="29" w:qFormat="1"/>
+    <w:lsdException w:name="Intense Quote" w:uiPriority="30" w:qFormat="1"/>
+    <w:lsdException w:name="Medium List 2 Accent 1" w:uiPriority="66"/>
+    <w:lsdException w:name="Medium Grid 1 Accent 1" w:uiPriority="67"/>
+    <w:lsdException w:name="Medium Grid 2 Accent 1" w:uiPriority="68"/>
+    <w:lsdException w:name="Medium Grid 3 Accent 1" w:uiPriority="69"/>
+    <w:lsdException w:name="Dark List Accent 1" w:uiPriority="70"/>
+    <w:lsdException w:name="Colorful Shading Accent 1" w:uiPriority="71"/>
+    <w:lsdException w:name="Colorful List Accent 1" w:uiPriority="72"/>
+    <w:lsdException w:name="Colorful Grid Accent 1" w:uiPriority="73"/>
+    <w:lsdException w:name="Light Shading Accent 2" w:uiPriority="60"/>
+    <w:lsdException w:name="Light List Accent 2" w:uiPriority="61"/>
+    <w:lsdException w:name="Light Grid Accent 2" w:uiPriority="62"/>
+    <w:lsdException w:name="Medium Shading 1 Accent 2" w:uiPriority="63"/>
+    <w:lsdException w:name="Medium Shading 2 Accent 2" w:uiPriority="64"/>
+    <w:lsdException w:name="Medium List 1 Accent 2" w:uiPriority="65"/>
+    <w:lsdException w:name="Medium List 2 Accent 2" w:uiPriority="66"/>
+    <w:lsdException w:name="Medium Grid 1 Accent 2" w:uiPriority="67"/>
+    <w:lsdException w:name="Medium Grid 2 Accent 2" w:uiPriority="68"/>
+    <w:lsdException w:name="Medium Grid 3 Accent 2" w:uiPriority="69"/>
+    <w:lsdException w:name="Dark List Accent 2" w:uiPriority="70"/>
+    <w:lsdException w:name="Colorful Shading Accent 2" w:uiPriority="71"/>
+    <w:lsdException w:name="Colorful List Accent 2" w:uiPriority="72"/>
+    <w:lsdException w:name="Colorful Grid Accent 2" w:uiPriority="73"/>
+    <w:lsdException w:name="Light Shading Accent 3" w:uiPriority="60"/>
+    <w:lsdException w:name="Light List Accent 3" w:uiPriority="61"/>
+    <w:lsdException w:name="Light Grid Accent 3" w:uiPriority="62"/>
+    <w:lsdException w:name="Medium Shading 1 Accent 3" w:uiPriority="63"/>
+    <w:lsdException w:name="Medium Shading 2 Accent 3" w:uiPriority="64"/>
+    <w:lsdException w:name="Medium List 1 Accent 3" w:uiPriority="65"/>
+    <w:lsdException w:name="Medium List 2 Accent 3" w:uiPriority="66"/>
+    <w:lsdException w:name="Medium Grid 1 Accent 3" w:uiPriority="67"/>
+    <w:lsdException w:name="Medium Grid 2 Accent 3" w:uiPriority="68"/>
+    <w:lsdException w:name="Medium Grid 3 Accent 3" w:uiPriority="69"/>
+    <w:lsdException w:name="Dark List Accent 3" w:uiPriority="70"/>
+    <w:lsdException w:name="Colorful Shading Accent 3" w:uiPriority="71"/>
+    <w:lsdException w:name="Colorful List Accent 3" w:uiPriority="72"/>
+    <w:lsdException w:name="Colorful Grid Accent 3" w:uiPriority="73"/>
+    <w:lsdException w:name="Light Shading Accent 4" w:uiPriority="60"/>
+    <w:lsdException w:name="Light List Accent 4" w:uiPriority="61"/>
+    <w:lsdException w:name="Light Grid Accent 4" w:uiPriority="62"/>
+    <w:lsdException w:name="Medium Shading 1 Accent 4" w:uiPriority="63"/>
+    <w:lsdException w:name="Medium Shading 2 Accent 4" w:uiPriority="64"/>
+    <w:lsdException w:name="Medium List 1 Accent 4" w:uiPriority="65"/>
+    <w:lsdException w:name="Medium List 2 Accent 4" w:uiPriority="66"/>
+    <w:lsdException w:name="Medium Grid 1 Accent 4" w:uiPriority="67"/>
+    <w:lsdException w:name="Medium Grid 2 Accent 4" w:uiPriority="68"/>
+    <w:lsdException w:name="Medium Grid 3 Accent 4" w:uiPriority="69"/>
+    <w:lsdException w:name="Dark List Accent 4" w:uiPriority="70"/>
+    <w:lsdException w:name="Colorful Shading Accent 4" w:uiPriority="71"/>
+    <w:lsdException w:name="Colorful List Accent 4" w:uiPriority="72"/>
+    <w:lsdException w:name="Colorful Grid Accent 4" w:uiPriority="73"/>
+    <w:lsdException w:name="Light Shading Accent 5" w:uiPriority="60"/>
+    <w:lsdException w:name="Light List Accent 5" w:uiPriority="61"/>
+    <w:lsdException w:name="Light Grid Accent 5" w:uiPriority="62"/>
+    <w:lsdException w:name="Medium Shading 1 Accent 5" w:uiPriority="63"/>
+    <w:lsdException w:name="Medium Shading 2 Accent 5" w:uiPriority="64"/>
+    <w:lsdException w:name="Medium List 1 Accent 5" w:uiPriority="65"/>
+    <w:lsdException w:name="Medium List 2 Accent 5" w:uiPriority="66"/>
+    <w:lsdException w:name="Medium Grid 1 Accent 5" w:uiPriority="67"/>
+    <w:lsdException w:name="Medium Grid 2 Accent 5" w:uiPriority="68"/>
+    <w:lsdException w:name="Medium Grid 3 Accent 5" w:uiPriority="69"/>
+    <w:lsdException w:name="Dark List Accent 5" w:uiPriority="70"/>
+    <w:lsdException w:name="Colorful Shading Accent 5" w:uiPriority="71"/>
+    <w:lsdException w:name="Colorful List Accent 5" w:uiPriority="72"/>
+    <w:lsdException w:name="Colorful Grid Accent 5" w:uiPriority="73"/>
+    <w:lsdException w:name="Light Shading Accent 6" w:uiPriority="60"/>
+    <w:lsdException w:name="Light List Accent 6" w:uiPriority="61"/>
+    <w:lsdException w:name="Light Grid Accent 6" w:uiPriority="62"/>
+    <w:lsdException w:name="Medium Shading 1 Accent 6" w:uiPriority="63"/>
+    <w:lsdException w:name="Medium Shading 2 Accent 6" w:uiPriority="64"/>
+    <w:lsdException w:name="Medium List 1 Accent 6" w:uiPriority="65"/>
+    <w:lsdException w:name="Medium List 2 Accent 6" w:uiPriority="66"/>
+    <w:lsdException w:name="Medium Grid 1 Accent 6" w:uiPriority="67"/>
+    <w:lsdException w:name="Medium Grid 2 Accent 6" w:uiPriority="68"/>
+    <w:lsdException w:name="Medium Grid 3 Accent 6" w:uiPriority="69"/>
+    <w:lsdException w:name="Dark List Accent 6" w:uiPriority="70"/>
+    <w:lsdException w:name="Colorful Shading Accent 6" w:uiPriority="71"/>
+    <w:lsdException w:name="Colorful List Accent 6" w:uiPriority="72"/>
+    <w:lsdException w:name="Colorful Grid Accent 6" w:uiPriority="73"/>
+    <w:lsdException w:name="Subtle Emphasis" w:uiPriority="19" w:qFormat="1"/>
+    <w:lsdException w:name="Intense Emphasis" w:uiPriority="21" w:qFormat="1"/>
+    <w:lsdException w:name="Subtle Reference" w:uiPriority="31" w:qFormat="1"/>
+    <w:lsdException w:name="Intense Reference" w:uiPriority="32" w:qFormat="1"/>
+    <w:lsdException w:name="Book Title" w:uiPriority="33" w:qFormat="1"/>
+    <w:lsdException w:name="Bibliography" w:semiHidden="1" w:uiPriority="37" w:unhideWhenUsed="1"/>
+    <w:lsdException w:name="TOC Heading" w:semiHidden="1" w:uiPriority="39" w:unhideWhenUsed="1" w:qFormat="1"/>
+    <w:lsdException w:name="Plain Table 1" w:uiPriority="41"/>
+    <w:lsdException w:name="Plain Table 2" w:uiPriority="42"/>
+    <w:lsdException w:name="Plain Table 3" w:uiPriority="43"/>
+    <w:lsdException w:name="Plain Table 4" w:uiPriority="44"/>
+    <w:lsdException w:name="Plain Table 5" w:uiPriority="45"/>
+    <w:lsdException w:name="Grid Table Light" w:uiPriority="40"/>
+    <w:lsdException w:name="Grid Table 1 Light" w:uiPriority="46"/>
+    <w:lsdException w:name="Grid Table 2" w:uiPriority="47"/>
+    <w:lsdException w:name="Grid Table 3" w:uiPriority="48"/>
+    <w:lsdException w:name="Grid Table 4" w:uiPriority="49"/>
+    <w:lsdException w:name="Grid Table 5 Dark" w:uiPriority="50"/>
+    <w:lsdException w:name="Grid Table 6 Colorful" w:uiPriority="51"/>
+    <w:lsdException w:name="Grid Table 7 Colorful" w:uiPriority="52"/>
+    <w:lsdException w:name="Grid Table 1 Light Accent 1" w:uiPriority="46"/>
+    <w:lsdException w:name="Grid Table 2 Accent 1" w:uiPriority="47"/>
+    <w:lsdException w:name="Grid Table 3 Accent 1" w:uiPriority="48"/>
+    <w:lsdException w:name="Grid Table 4 Accent 1" w:uiPriority="49"/>
+    <w:lsdException w:name="Grid Table 5 Dark Accent 1" w:uiPriority="50"/>
+    <w:lsdException w:name="Grid Table 6 Colorful Accent 1" w:uiPriority="51"/>
+    <w:lsdException w:name="Grid Table 7 Colorful Accent 1" w:uiPriority="52"/>
+    <w:lsdException w:name="Grid Table 1 Light Accent 2" w:uiPriority="46"/>
+    <w:lsdException w:name="Grid Table 2 Accent 2" w:uiPriority="47"/>
+    <w:lsdException w:name="Grid Table 3 Accent 2" w:uiPriority="48"/>
+    <w:lsdException w:name="Grid Table 4 Accent 2" w:uiPriority="49"/>
+    <w:lsdException w:name="Grid Table 5 Dark Accent 2" w:uiPriority="50"/>
+    <w:lsdException w:name="Grid Table 6 Colorful Accent 2" w:uiPriority="51"/>
+    <w:lsdException w:name="Grid Table 7 Colorful Accent 2" w:uiPriority="52"/>
+    <w:lsdException w:name="Grid Table 1 Light Accent 3" w:uiPriority="46"/>
+    <w:lsdException w:name="Grid Table 2 Accent 3" w:uiPriority="47"/>
+    <w:lsdException w:name="Grid Table 3 Accent 3" w:uiPriority="48"/>
+    <w:lsdException w:name="Grid Table 4 Accent 3" w:uiPriority="49"/>
+    <w:lsdException w:name="Grid Table 5 Dark Accent 3" w:uiPriority="50"/>
+    <w:lsdException w:name="Grid Table 6 Colorful Accent 3" w:uiPriority="51"/>
+    <w:lsdException w:name="Grid Table 7 Colorful Accent 3" w:uiPriority="52"/>
+    <w:lsdException w:name="Grid Table 1 Light Accent 4" w:uiPriority="46"/>
+    <w:lsdException w:name="Grid Table 2 Accent 4" w:uiPriority="47"/>
+    <w:lsdException w:name="Grid Table 3 Accent 4" w:uiPriority="48"/>
+    <w:lsdException w:name="Grid Table 4 Accent 4" w:uiPriority="49"/>
+    <w:lsdException w:name="Grid Table 5 Dark Accent 4" w:uiPriority="50"/>
+    <w:lsdException w:name="Grid Table 6 Colorful Accent 4" w:uiPriority="51"/>
+    <w:lsdException w:name="Grid Table 7 Colorful Accent 4" w:uiPriority="52"/>
+    <w:lsdException w:name="Grid Table 1 Light Accent 5" w:uiPriority="46"/>
+    <w:lsdException w:name="Grid Table 2 Accent 5" w:uiPriority="47"/>
+    <w:lsdException w:name="Grid Table 3 Accent 5" w:uiPriority="48"/>
+    <w:lsdException w:name="Grid Table 4 Accent 5" w:uiPriority="49"/>
+    <w:lsdException w:name="Grid Table 5 Dark Accent 5" w:uiPriority="50"/>
+    <w:lsdException w:name="Grid Table 6 Colorful Accent 5" w:uiPriority="51"/>
+    <w:lsdException w:name="Grid Table 7 Colorful Accent 5" w:uiPriority="52"/>
+    <w:lsdException w:name="Grid Table 1 Light Accent 6" w:uiPriority="46"/>
+    <w:lsdException w:name="Grid Table 2 Accent 6" w:uiPriority="47"/>
+    <w:lsdException w:name="Grid Table 3 Accent 6" w:uiPriority="48"/>
+    <w:lsdException w:name="Grid Table 4 Accent 6" w:uiPriority="49"/>
+    <w:lsdException w:name="Grid Table 5 Dark Accent 6" w:uiPriority="50"/>
+    <w:lsdException w:name="Grid Table 6 Colorful Accent 6" w:uiPriority="51"/>
+    <w:lsdException w:name="Grid Table 7 Colorful Accent 6" w:uiPriority="52"/>
+    <w:lsdException w:name="List Table 1 Light" w:uiPriority="46"/>
+    <w:lsdException w:name="List Table 2" w:uiPriority="47"/>
+    <w:lsdException w:name="List Table 3" w:uiPriority="48"/>
+    <w:lsdException w:name="List Table 4" w:uiPriority="49"/>
+    <w:lsdException w:name="List Table 5 Dark" w:uiPriority="50"/>
+    <w:lsdException w:name="List Table 6 Colorful" w:uiPriority="51"/>
+    <w:lsdException w:name="List Table 7 Colorful" w:uiPriority="52"/>
+    <w:lsdException w:name="List Table 1 Light Accent 1" w:uiPriority="46"/>
+    <w:lsdException w:name="List Table 2 Accent 1" w:uiPriority="47"/>
+    <w:lsdException w:name="List Table 3 Accent 1" w:uiPriority="48"/>
+    <w:lsdException w:name="List Table 4 Accent 1" w:uiPriority="49"/>
+    <w:lsdException w:name="List Table 5 Dark Accent 1" w:uiPriority="50"/>
+    <w:lsdException w:name="List Table 6 Colorful Accent 1" w:uiPriority="51"/>
+    <w:lsdException w:name="List Table 7 Colorful Accent 1" w:uiPriority="52"/>
+    <w:lsdException w:name="List Table 1 Light Accent 2" w:uiPriority="46"/>
+    <w:lsdException w:name="List Table 2 Accent 2" w:uiPriority="47"/>
+    <w:lsdException w:name="List Table 3 Accent 2" w:uiPriority="48"/>
+    <w:lsdException w:name="List Table 4 Accent 2" w:uiPriority="49"/>
+    <w:lsdException w:name="List Table 5 Dark Accent 2" w:uiPriority="50"/>
+    <w:lsdException w:name="List Table 6 Colorful Accent 2" w:uiPriority="51"/>
+    <w:lsdException w:name="List Table 7 Colorful Accent 2" w:uiPriority="52"/>
+    <w:lsdException w:name="List Table 1 Light Accent 3" w:uiPriority="46"/>
+    <w:lsdException w:name="List Table 2 Accent 3" w:uiPriority="47"/>
+    <w:lsdException w:name="List Table 3 Accent 3" w:uiPriority="48"/>
+    <w:lsdException w:name="List Table 4 Accent 3" w:uiPriority="49"/>
+    <w:lsdException w:name="List Table 5 Dark Accent 3" w:uiPriority="50"/>
+    <w:lsdException w:name="List Table 6 Colorful Accent 3" w:uiPriority="51"/>
+    <w:lsdException w:name="List Table 7 Colorful Accent 3" w:uiPriority="52"/>
+    <w:lsdException w:name="List Table 1 Light Accent 4" w:uiPriority="46"/>
+    <w:lsdException w:name="List Table 2 Accent 4" w:uiPriority="47"/>
+    <w:lsdException w:name="List Table 3 Accent 4" w:uiPriority="48"/>
+    <w:lsdException w:name="List Table 4 Accent 4" w:uiPriority="49"/>
+    <w:lsdException w:name="List Table 5 Dark Accent 4" w:uiPriority="50"/>
+    <w:lsdException w:name="List Table 6 Colorful Accent 4" w:uiPriority="51"/>
+    <w:lsdException w:name="List Table 7 Colorful Accent 4" w:uiPriority="52"/>
+    <w:lsdException w:name="List Table 1 Light Accent 5" w:uiPriority="46"/>
+    <w:lsdException w:name="List Table 2 Accent 5" w:uiPriority="47"/>
+    <w:lsdException w:name="List Table 3 Accent 5" w:uiPriority="48"/>
+    <w:lsdException w:name="List Table 4 Accent 5" w:uiPriority="49"/>
+    <w:lsdException w:name="List Table 5 Dark Accent 5" w:uiPriority="50"/>
+    <w:lsdException w:name="List Table 6 Colorful Accent 5" w:uiPriority="51"/>
+    <w:lsdException w:name="List Table 7 Colorful Accent 5" w:uiPriority="52"/>
+    <w:lsdException w:name="List Table 1 Light Accent 6" w:uiPriority="46"/>
+    <w:lsdException w:name="List Table 2 Accent 6" w:uiPriority="47"/>
+    <w:lsdException w:name="List Table 3 Accent 6" w:uiPriority="48"/>
+    <w:lsdException w:name="List Table 4 Accent 6" w:uiPriority="49"/>
+    <w:lsdException w:name="List Table 5 Dark Accent 6" w:uiPriority="50"/>
+    <w:lsdException w:name="List Table 6 Colorful Accent 6" w:uiPriority="51"/>
+    <w:lsdException w:name="List Table 7 Colorful Accent 6" w:uiPriority="52"/>
   </w:latentStyles>
   <w:style w:type="paragraph" w:default="1" w:styleId="Normale">
     <w:name w:val="Normal"/>
@@ -1754,678 +2445,6 @@
     <w:rPr>
       <w:rFonts w:cs="Mangal"/>
       <w:szCs w:val="21"/>
-    </w:rPr>
-  </w:style>
-</w:styles>
-</file>
-
-<file path=word/stylesWithEffects.xml><?xml version="1.0" encoding="utf-8"?>
-<w:styles xmlns:wpc="http://schemas.microsoft.com/office/word/2010/wordprocessingCanvas" xmlns:mc="http://schemas.openxmlformats.org/markup-compatibility/2006" xmlns:o="urn:schemas-microsoft-com:office:office" xmlns:r="http://schemas.openxmlformats.org/officeDocument/2006/relationships" xmlns:m="http://schemas.openxmlformats.org/officeDocument/2006/math" xmlns:v="urn:schemas-microsoft-com:vml" xmlns:wp14="http://schemas.microsoft.com/office/word/2010/wordprocessingDrawing" xmlns:wp="http://schemas.openxmlformats.org/drawingml/2006/wordprocessingDrawing" xmlns:w10="urn:schemas-microsoft-com:office:word" xmlns:w="http://schemas.openxmlformats.org/wordprocessingml/2006/main" xmlns:w14="http://schemas.microsoft.com/office/word/2010/wordml" xmlns:wpg="http://schemas.microsoft.com/office/word/2010/wordprocessingGroup" xmlns:wpi="http://schemas.microsoft.com/office/word/2010/wordprocessingInk" xmlns:wne="http://schemas.microsoft.com/office/word/2006/wordml" xmlns:wps="http://schemas.microsoft.com/office/word/2010/wordprocessingShape" mc:Ignorable="w14 wp14">
-  <w:docDefaults>
-    <w:rPrDefault>
-      <w:rPr>
-        <w:rFonts w:ascii="Nimbus Roman No9 L" w:eastAsia="DejaVu Sans" w:hAnsi="Nimbus Roman No9 L" w:cs="DejaVu Sans"/>
-        <w:kern w:val="3"/>
-        <w:sz w:val="24"/>
-        <w:szCs w:val="24"/>
-        <w:lang w:val="en-US" w:eastAsia="zh-CN" w:bidi="hi-IN"/>
-      </w:rPr>
-    </w:rPrDefault>
-    <w:pPrDefault>
-      <w:pPr>
-        <w:widowControl w:val="0"/>
-        <w:suppressAutoHyphens/>
-        <w:autoSpaceDN w:val="0"/>
-        <w:textAlignment w:val="baseline"/>
-      </w:pPr>
-    </w:pPrDefault>
-  </w:docDefaults>
-  <w:latentStyles w:defLockedState="0" w:defUIPriority="99" w:defSemiHidden="1" w:defUnhideWhenUsed="1" w:defQFormat="0" w:count="267">
-    <w:lsdException w:name="Normal" w:semiHidden="0" w:uiPriority="0" w:unhideWhenUsed="0" w:qFormat="1"/>
-    <w:lsdException w:name="heading 1" w:semiHidden="0" w:uiPriority="9" w:unhideWhenUsed="0" w:qFormat="1"/>
-    <w:lsdException w:name="heading 2" w:uiPriority="9" w:qFormat="1"/>
-    <w:lsdException w:name="heading 3" w:uiPriority="9" w:qFormat="1"/>
-    <w:lsdException w:name="heading 4" w:uiPriority="9" w:qFormat="1"/>
-    <w:lsdException w:name="heading 5" w:uiPriority="9" w:qFormat="1"/>
-    <w:lsdException w:name="heading 6" w:uiPriority="9" w:qFormat="1"/>
-    <w:lsdException w:name="heading 7" w:uiPriority="9" w:qFormat="1"/>
-    <w:lsdException w:name="heading 8" w:uiPriority="9" w:qFormat="1"/>
-    <w:lsdException w:name="heading 9" w:uiPriority="9" w:qFormat="1"/>
-    <w:lsdException w:name="toc 1" w:uiPriority="39"/>
-    <w:lsdException w:name="toc 2" w:uiPriority="39"/>
-    <w:lsdException w:name="toc 3" w:uiPriority="39"/>
-    <w:lsdException w:name="toc 4" w:uiPriority="39"/>
-    <w:lsdException w:name="toc 5" w:uiPriority="39"/>
-    <w:lsdException w:name="toc 6" w:uiPriority="39"/>
-    <w:lsdException w:name="toc 7" w:uiPriority="39"/>
-    <w:lsdException w:name="toc 8" w:uiPriority="39"/>
-    <w:lsdException w:name="toc 9" w:uiPriority="39"/>
-    <w:lsdException w:name="caption" w:uiPriority="35" w:qFormat="1"/>
-    <w:lsdException w:name="Title" w:semiHidden="0" w:uiPriority="10" w:unhideWhenUsed="0" w:qFormat="1"/>
-    <w:lsdException w:name="Default Paragraph Font" w:uiPriority="1"/>
-    <w:lsdException w:name="Subtitle" w:semiHidden="0" w:uiPriority="11" w:unhideWhenUsed="0" w:qFormat="1"/>
-    <w:lsdException w:name="Strong" w:semiHidden="0" w:uiPriority="22" w:unhideWhenUsed="0" w:qFormat="1"/>
-    <w:lsdException w:name="Emphasis" w:semiHidden="0" w:uiPriority="20" w:unhideWhenUsed="0" w:qFormat="1"/>
-    <w:lsdException w:name="Table Grid" w:semiHidden="0" w:uiPriority="39" w:unhideWhenUsed="0"/>
-    <w:lsdException w:name="Placeholder Text" w:unhideWhenUsed="0"/>
-    <w:lsdException w:name="No Spacing" w:semiHidden="0" w:uiPriority="1" w:unhideWhenUsed="0" w:qFormat="1"/>
-    <w:lsdException w:name="Light Shading" w:semiHidden="0" w:uiPriority="60" w:unhideWhenUsed="0"/>
-    <w:lsdException w:name="Light List" w:semiHidden="0" w:uiPriority="61" w:unhideWhenUsed="0"/>
-    <w:lsdException w:name="Light Grid" w:semiHidden="0" w:uiPriority="62" w:unhideWhenUsed="0"/>
-    <w:lsdException w:name="Medium Shading 1" w:semiHidden="0" w:uiPriority="63" w:unhideWhenUsed="0"/>
-    <w:lsdException w:name="Medium Shading 2" w:semiHidden="0" w:uiPriority="64" w:unhideWhenUsed="0"/>
-    <w:lsdException w:name="Medium List 1" w:semiHidden="0" w:uiPriority="65" w:unhideWhenUsed="0"/>
-    <w:lsdException w:name="Medium List 2" w:semiHidden="0" w:uiPriority="66" w:unhideWhenUsed="0"/>
-    <w:lsdException w:name="Medium Grid 1" w:semiHidden="0" w:uiPriority="67" w:unhideWhenUsed="0"/>
-    <w:lsdException w:name="Medium Grid 2" w:semiHidden="0" w:uiPriority="68" w:unhideWhenUsed="0"/>
-    <w:lsdException w:name="Medium Grid 3" w:semiHidden="0" w:uiPriority="69" w:unhideWhenUsed="0"/>
-    <w:lsdException w:name="Dark List" w:semiHidden="0" w:uiPriority="70" w:unhideWhenUsed="0"/>
-    <w:lsdException w:name="Colorful Shading" w:semiHidden="0" w:uiPriority="71" w:unhideWhenUsed="0"/>
-    <w:lsdException w:name="Colorful List" w:semiHidden="0" w:uiPriority="72" w:unhideWhenUsed="0"/>
-    <w:lsdException w:name="Colorful Grid" w:semiHidden="0" w:uiPriority="73" w:unhideWhenUsed="0"/>
-    <w:lsdException w:name="Light Shading Accent 1" w:semiHidden="0" w:uiPriority="60" w:unhideWhenUsed="0"/>
-    <w:lsdException w:name="Light List Accent 1" w:semiHidden="0" w:uiPriority="61" w:unhideWhenUsed="0"/>
-    <w:lsdException w:name="Light Grid Accent 1" w:semiHidden="0" w:uiPriority="62" w:unhideWhenUsed="0"/>
-    <w:lsdException w:name="Medium Shading 1 Accent 1" w:semiHidden="0" w:uiPriority="63" w:unhideWhenUsed="0"/>
-    <w:lsdException w:name="Medium Shading 2 Accent 1" w:semiHidden="0" w:uiPriority="64" w:unhideWhenUsed="0"/>
-    <w:lsdException w:name="Medium List 1 Accent 1" w:semiHidden="0" w:uiPriority="65" w:unhideWhenUsed="0"/>
-    <w:lsdException w:name="Revision" w:unhideWhenUsed="0"/>
-    <w:lsdException w:name="List Paragraph" w:semiHidden="0" w:uiPriority="34" w:unhideWhenUsed="0" w:qFormat="1"/>
-    <w:lsdException w:name="Quote" w:semiHidden="0" w:uiPriority="29" w:unhideWhenUsed="0" w:qFormat="1"/>
-    <w:lsdException w:name="Intense Quote" w:semiHidden="0" w:uiPriority="30" w:unhideWhenUsed="0" w:qFormat="1"/>
-    <w:lsdException w:name="Medium List 2 Accent 1" w:semiHidden="0" w:uiPriority="66" w:unhideWhenUsed="0"/>
-    <w:lsdException w:name="Medium Grid 1 Accent 1" w:semiHidden="0" w:uiPriority="67" w:unhideWhenUsed="0"/>
-    <w:lsdException w:name="Medium Grid 2 Accent 1" w:semiHidden="0" w:uiPriority="68" w:unhideWhenUsed="0"/>
-    <w:lsdException w:name="Medium Grid 3 Accent 1" w:semiHidden="0" w:uiPriority="69" w:unhideWhenUsed="0"/>
-    <w:lsdException w:name="Dark List Accent 1" w:semiHidden="0" w:uiPriority="70" w:unhideWhenUsed="0"/>
-    <w:lsdException w:name="Colorful Shading Accent 1" w:semiHidden="0" w:uiPriority="71" w:unhideWhenUsed="0"/>
-    <w:lsdException w:name="Colorful List Accent 1" w:semiHidden="0" w:uiPriority="72" w:unhideWhenUsed="0"/>
-    <w:lsdException w:name="Colorful Grid Accent 1" w:semiHidden="0" w:uiPriority="73" w:unhideWhenUsed="0"/>
-    <w:lsdException w:name="Light Shading Accent 2" w:semiHidden="0" w:uiPriority="60" w:unhideWhenUsed="0"/>
-    <w:lsdException w:name="Light List Accent 2" w:semiHidden="0" w:uiPriority="61" w:unhideWhenUsed="0"/>
-    <w:lsdException w:name="Light Grid Accent 2" w:semiHidden="0" w:uiPriority="62" w:unhideWhenUsed="0"/>
-    <w:lsdException w:name="Medium Shading 1 Accent 2" w:semiHidden="0" w:uiPriority="63" w:unhideWhenUsed="0"/>
-    <w:lsdException w:name="Medium Shading 2 Accent 2" w:semiHidden="0" w:uiPriority="64" w:unhideWhenUsed="0"/>
-    <w:lsdException w:name="Medium List 1 Accent 2" w:semiHidden="0" w:uiPriority="65" w:unhideWhenUsed="0"/>
-    <w:lsdException w:name="Medium List 2 Accent 2" w:semiHidden="0" w:uiPriority="66" w:unhideWhenUsed="0"/>
-    <w:lsdException w:name="Medium Grid 1 Accent 2" w:semiHidden="0" w:uiPriority="67" w:unhideWhenUsed="0"/>
-    <w:lsdException w:name="Medium Grid 2 Accent 2" w:semiHidden="0" w:uiPriority="68" w:unhideWhenUsed="0"/>
-    <w:lsdException w:name="Medium Grid 3 Accent 2" w:semiHidden="0" w:uiPriority="69" w:unhideWhenUsed="0"/>
-    <w:lsdException w:name="Dark List Accent 2" w:semiHidden="0" w:uiPriority="70" w:unhideWhenUsed="0"/>
-    <w:lsdException w:name="Colorful Shading Accent 2" w:semiHidden="0" w:uiPriority="71" w:unhideWhenUsed="0"/>
-    <w:lsdException w:name="Colorful List Accent 2" w:semiHidden="0" w:uiPriority="72" w:unhideWhenUsed="0"/>
-    <w:lsdException w:name="Colorful Grid Accent 2" w:semiHidden="0" w:uiPriority="73" w:unhideWhenUsed="0"/>
-    <w:lsdException w:name="Light Shading Accent 3" w:semiHidden="0" w:uiPriority="60" w:unhideWhenUsed="0"/>
-    <w:lsdException w:name="Light List Accent 3" w:semiHidden="0" w:uiPriority="61" w:unhideWhenUsed="0"/>
-    <w:lsdException w:name="Light Grid Accent 3" w:semiHidden="0" w:uiPriority="62" w:unhideWhenUsed="0"/>
-    <w:lsdException w:name="Medium Shading 1 Accent 3" w:semiHidden="0" w:uiPriority="63" w:unhideWhenUsed="0"/>
-    <w:lsdException w:name="Medium Shading 2 Accent 3" w:semiHidden="0" w:uiPriority="64" w:unhideWhenUsed="0"/>
-    <w:lsdException w:name="Medium List 1 Accent 3" w:semiHidden="0" w:uiPriority="65" w:unhideWhenUsed="0"/>
-    <w:lsdException w:name="Medium List 2 Accent 3" w:semiHidden="0" w:uiPriority="66" w:unhideWhenUsed="0"/>
-    <w:lsdException w:name="Medium Grid 1 Accent 3" w:semiHidden="0" w:uiPriority="67" w:unhideWhenUsed="0"/>
-    <w:lsdException w:name="Medium Grid 2 Accent 3" w:semiHidden="0" w:uiPriority="68" w:unhideWhenUsed="0"/>
-    <w:lsdException w:name="Medium Grid 3 Accent 3" w:semiHidden="0" w:uiPriority="69" w:unhideWhenUsed="0"/>
-    <w:lsdException w:name="Dark List Accent 3" w:semiHidden="0" w:uiPriority="70" w:unhideWhenUsed="0"/>
-    <w:lsdException w:name="Colorful Shading Accent 3" w:semiHidden="0" w:uiPriority="71" w:unhideWhenUsed="0"/>
-    <w:lsdException w:name="Colorful List Accent 3" w:semiHidden="0" w:uiPriority="72" w:unhideWhenUsed="0"/>
-    <w:lsdException w:name="Colorful Grid Accent 3" w:semiHidden="0" w:uiPriority="73" w:unhideWhenUsed="0"/>
-    <w:lsdException w:name="Light Shading Accent 4" w:semiHidden="0" w:uiPriority="60" w:unhideWhenUsed="0"/>
-    <w:lsdException w:name="Light List Accent 4" w:semiHidden="0" w:uiPriority="61" w:unhideWhenUsed="0"/>
-    <w:lsdException w:name="Light Grid Accent 4" w:semiHidden="0" w:uiPriority="62" w:unhideWhenUsed="0"/>
-    <w:lsdException w:name="Medium Shading 1 Accent 4" w:semiHidden="0" w:uiPriority="63" w:unhideWhenUsed="0"/>
-    <w:lsdException w:name="Medium Shading 2 Accent 4" w:semiHidden="0" w:uiPriority="64" w:unhideWhenUsed="0"/>
-    <w:lsdException w:name="Medium List 1 Accent 4" w:semiHidden="0" w:uiPriority="65" w:unhideWhenUsed="0"/>
-    <w:lsdException w:name="Medium List 2 Accent 4" w:semiHidden="0" w:uiPriority="66" w:unhideWhenUsed="0"/>
-    <w:lsdException w:name="Medium Grid 1 Accent 4" w:semiHidden="0" w:uiPriority="67" w:unhideWhenUsed="0"/>
-    <w:lsdException w:name="Medium Grid 2 Accent 4" w:semiHidden="0" w:uiPriority="68" w:unhideWhenUsed="0"/>
-    <w:lsdException w:name="Medium Grid 3 Accent 4" w:semiHidden="0" w:uiPriority="69" w:unhideWhenUsed="0"/>
-    <w:lsdException w:name="Dark List Accent 4" w:semiHidden="0" w:uiPriority="70" w:unhideWhenUsed="0"/>
-    <w:lsdException w:name="Colorful Shading Accent 4" w:semiHidden="0" w:uiPriority="71" w:unhideWhenUsed="0"/>
-    <w:lsdException w:name="Colorful List Accent 4" w:semiHidden="0" w:uiPriority="72" w:unhideWhenUsed="0"/>
-    <w:lsdException w:name="Colorful Grid Accent 4" w:semiHidden="0" w:uiPriority="73" w:unhideWhenUsed="0"/>
-    <w:lsdException w:name="Light Shading Accent 5" w:semiHidden="0" w:uiPriority="60" w:unhideWhenUsed="0"/>
-    <w:lsdException w:name="Light List Accent 5" w:semiHidden="0" w:uiPriority="61" w:unhideWhenUsed="0"/>
-    <w:lsdException w:name="Light Grid Accent 5" w:semiHidden="0" w:uiPriority="62" w:unhideWhenUsed="0"/>
-    <w:lsdException w:name="Medium Shading 1 Accent 5" w:semiHidden="0" w:uiPriority="63" w:unhideWhenUsed="0"/>
-    <w:lsdException w:name="Medium Shading 2 Accent 5" w:semiHidden="0" w:uiPriority="64" w:unhideWhenUsed="0"/>
-    <w:lsdException w:name="Medium List 1 Accent 5" w:semiHidden="0" w:uiPriority="65" w:unhideWhenUsed="0"/>
-    <w:lsdException w:name="Medium List 2 Accent 5" w:semiHidden="0" w:uiPriority="66" w:unhideWhenUsed="0"/>
-    <w:lsdException w:name="Medium Grid 1 Accent 5" w:semiHidden="0" w:uiPriority="67" w:unhideWhenUsed="0"/>
-    <w:lsdException w:name="Medium Grid 2 Accent 5" w:semiHidden="0" w:uiPriority="68" w:unhideWhenUsed="0"/>
-    <w:lsdException w:name="Medium Grid 3 Accent 5" w:semiHidden="0" w:uiPriority="69" w:unhideWhenUsed="0"/>
-    <w:lsdException w:name="Dark List Accent 5" w:semiHidden="0" w:uiPriority="70" w:unhideWhenUsed="0"/>
-    <w:lsdException w:name="Colorful Shading Accent 5" w:semiHidden="0" w:uiPriority="71" w:unhideWhenUsed="0"/>
-    <w:lsdException w:name="Colorful List Accent 5" w:semiHidden="0" w:uiPriority="72" w:unhideWhenUsed="0"/>
-    <w:lsdException w:name="Colorful Grid Accent 5" w:semiHidden="0" w:uiPriority="73" w:unhideWhenUsed="0"/>
-    <w:lsdException w:name="Light Shading Accent 6" w:semiHidden="0" w:uiPriority="60" w:unhideWhenUsed="0"/>
-    <w:lsdException w:name="Light List Accent 6" w:semiHidden="0" w:uiPriority="61" w:unhideWhenUsed="0"/>
-    <w:lsdException w:name="Light Grid Accent 6" w:semiHidden="0" w:uiPriority="62" w:unhideWhenUsed="0"/>
-    <w:lsdException w:name="Medium Shading 1 Accent 6" w:semiHidden="0" w:uiPriority="63" w:unhideWhenUsed="0"/>
-    <w:lsdException w:name="Medium Shading 2 Accent 6" w:semiHidden="0" w:uiPriority="64" w:unhideWhenUsed="0"/>
-    <w:lsdException w:name="Medium List 1 Accent 6" w:semiHidden="0" w:uiPriority="65" w:unhideWhenUsed="0"/>
-    <w:lsdException w:name="Medium List 2 Accent 6" w:semiHidden="0" w:uiPriority="66" w:unhideWhenUsed="0"/>
-    <w:lsdException w:name="Medium Grid 1 Accent 6" w:semiHidden="0" w:uiPriority="67" w:unhideWhenUsed="0"/>
-    <w:lsdException w:name="Medium Grid 2 Accent 6" w:semiHidden="0" w:uiPriority="68" w:unhideWhenUsed="0"/>
-    <w:lsdException w:name="Medium Grid 3 Accent 6" w:semiHidden="0" w:uiPriority="69" w:unhideWhenUsed="0"/>
-    <w:lsdException w:name="Dark List Accent 6" w:semiHidden="0" w:uiPriority="70" w:unhideWhenUsed="0"/>
-    <w:lsdException w:name="Colorful Shading Accent 6" w:semiHidden="0" w:uiPriority="71" w:unhideWhenUsed="0"/>
-    <w:lsdException w:name="Colorful List Accent 6" w:semiHidden="0" w:uiPriority="72" w:unhideWhenUsed="0"/>
-    <w:lsdException w:name="Colorful Grid Accent 6" w:semiHidden="0" w:uiPriority="73" w:unhideWhenUsed="0"/>
-    <w:lsdException w:name="Subtle Emphasis" w:semiHidden="0" w:uiPriority="19" w:unhideWhenUsed="0" w:qFormat="1"/>
-    <w:lsdException w:name="Intense Emphasis" w:semiHidden="0" w:uiPriority="21" w:unhideWhenUsed="0" w:qFormat="1"/>
-    <w:lsdException w:name="Subtle Reference" w:semiHidden="0" w:uiPriority="31" w:unhideWhenUsed="0" w:qFormat="1"/>
-    <w:lsdException w:name="Intense Reference" w:semiHidden="0" w:uiPriority="32" w:unhideWhenUsed="0" w:qFormat="1"/>
-    <w:lsdException w:name="Book Title" w:semiHidden="0" w:uiPriority="33" w:unhideWhenUsed="0" w:qFormat="1"/>
-    <w:lsdException w:name="Bibliography" w:uiPriority="37"/>
-    <w:lsdException w:name="TOC Heading" w:uiPriority="39" w:qFormat="1"/>
-  </w:latentStyles>
-  <w:style w:type="paragraph" w:default="1" w:styleId="Normale">
-    <w:name w:val="Normal"/>
-    <w:qFormat/>
-  </w:style>
-  <w:style w:type="paragraph" w:styleId="Titolo1">
-    <w:name w:val="heading 1"/>
-    <w:basedOn w:val="Heading"/>
-    <w:next w:val="Textbody"/>
-    <w:pPr>
-      <w:outlineLvl w:val="0"/>
-    </w:pPr>
-    <w:rPr>
-      <w:b/>
-      <w:bCs/>
-    </w:rPr>
-  </w:style>
-  <w:style w:type="paragraph" w:styleId="Titolo2">
-    <w:name w:val="heading 2"/>
-    <w:basedOn w:val="Heading"/>
-    <w:next w:val="Textbody"/>
-    <w:pPr>
-      <w:spacing w:before="200"/>
-      <w:outlineLvl w:val="1"/>
-    </w:pPr>
-    <w:rPr>
-      <w:b/>
-      <w:bCs/>
-    </w:rPr>
-  </w:style>
-  <w:style w:type="paragraph" w:styleId="Titolo3">
-    <w:name w:val="heading 3"/>
-    <w:basedOn w:val="Heading"/>
-    <w:next w:val="Textbody"/>
-    <w:pPr>
-      <w:spacing w:before="140"/>
-      <w:outlineLvl w:val="2"/>
-    </w:pPr>
-    <w:rPr>
-      <w:b/>
-      <w:bCs/>
-    </w:rPr>
-  </w:style>
-  <w:style w:type="paragraph" w:styleId="Titolo4">
-    <w:name w:val="heading 4"/>
-    <w:basedOn w:val="Heading"/>
-    <w:next w:val="Textbody"/>
-    <w:pPr>
-      <w:spacing w:before="120"/>
-      <w:outlineLvl w:val="3"/>
-    </w:pPr>
-    <w:rPr>
-      <w:b/>
-      <w:bCs/>
-      <w:i/>
-      <w:iCs/>
-    </w:rPr>
-  </w:style>
-  <w:style w:type="paragraph" w:styleId="Titolo5">
-    <w:name w:val="heading 5"/>
-    <w:basedOn w:val="Heading"/>
-    <w:next w:val="Textbody"/>
-    <w:pPr>
-      <w:spacing w:before="120" w:after="60"/>
-      <w:outlineLvl w:val="4"/>
-    </w:pPr>
-    <w:rPr>
-      <w:b/>
-      <w:bCs/>
-    </w:rPr>
-  </w:style>
-  <w:style w:type="paragraph" w:styleId="Titolo6">
-    <w:name w:val="heading 6"/>
-    <w:basedOn w:val="Heading"/>
-    <w:next w:val="Textbody"/>
-    <w:pPr>
-      <w:spacing w:before="60" w:after="60"/>
-      <w:outlineLvl w:val="5"/>
-    </w:pPr>
-    <w:rPr>
-      <w:b/>
-      <w:bCs/>
-      <w:i/>
-      <w:iCs/>
-    </w:rPr>
-  </w:style>
-  <w:style w:type="paragraph" w:styleId="Titolo7">
-    <w:name w:val="heading 7"/>
-    <w:basedOn w:val="Heading"/>
-    <w:next w:val="Textbody"/>
-    <w:pPr>
-      <w:spacing w:before="60" w:after="60"/>
-      <w:outlineLvl w:val="6"/>
-    </w:pPr>
-    <w:rPr>
-      <w:b/>
-      <w:bCs/>
-    </w:rPr>
-  </w:style>
-  <w:style w:type="paragraph" w:styleId="Titolo8">
-    <w:name w:val="heading 8"/>
-    <w:basedOn w:val="Heading"/>
-    <w:next w:val="Textbody"/>
-    <w:pPr>
-      <w:spacing w:before="60" w:after="60"/>
-      <w:outlineLvl w:val="7"/>
-    </w:pPr>
-    <w:rPr>
-      <w:b/>
-      <w:bCs/>
-      <w:i/>
-      <w:iCs/>
-    </w:rPr>
-  </w:style>
-  <w:style w:type="paragraph" w:styleId="Titolo9">
-    <w:name w:val="heading 9"/>
-    <w:basedOn w:val="Heading"/>
-    <w:next w:val="Textbody"/>
-    <w:pPr>
-      <w:spacing w:before="60" w:after="60"/>
-      <w:outlineLvl w:val="8"/>
-    </w:pPr>
-    <w:rPr>
-      <w:b/>
-      <w:bCs/>
-    </w:rPr>
-  </w:style>
-  <w:style w:type="character" w:default="1" w:styleId="Carpredefinitoparagrafo">
-    <w:name w:val="Default Paragraph Font"/>
-    <w:uiPriority w:val="1"/>
-    <w:semiHidden/>
-    <w:unhideWhenUsed/>
-  </w:style>
-  <w:style w:type="table" w:default="1" w:styleId="Tabellanormale">
-    <w:name w:val="Normal Table"/>
-    <w:uiPriority w:val="99"/>
-    <w:semiHidden/>
-    <w:unhideWhenUsed/>
-    <w:tblPr>
-      <w:tblInd w:w="0" w:type="dxa"/>
-      <w:tblCellMar>
-        <w:top w:w="0" w:type="dxa"/>
-        <w:left w:w="108" w:type="dxa"/>
-        <w:bottom w:w="0" w:type="dxa"/>
-        <w:right w:w="108" w:type="dxa"/>
-      </w:tblCellMar>
-    </w:tblPr>
-  </w:style>
-  <w:style w:type="numbering" w:default="1" w:styleId="Nessunelenco">
-    <w:name w:val="No List"/>
-    <w:uiPriority w:val="99"/>
-    <w:semiHidden/>
-    <w:unhideWhenUsed/>
-  </w:style>
-  <w:style w:type="paragraph" w:customStyle="1" w:styleId="Standard">
-    <w:name w:val="Standard"/>
-  </w:style>
-  <w:style w:type="paragraph" w:customStyle="1" w:styleId="Heading">
-    <w:name w:val="Heading"/>
-    <w:basedOn w:val="Standard"/>
-    <w:next w:val="Textbody"/>
-    <w:pPr>
-      <w:keepNext/>
-      <w:spacing w:before="240" w:after="120"/>
-    </w:pPr>
-    <w:rPr>
-      <w:rFonts w:ascii="Nimbus Sans L" w:hAnsi="Nimbus Sans L"/>
-      <w:sz w:val="28"/>
-      <w:szCs w:val="28"/>
-    </w:rPr>
-  </w:style>
-  <w:style w:type="paragraph" w:customStyle="1" w:styleId="Textbody">
-    <w:name w:val="Text body"/>
-    <w:basedOn w:val="Standard"/>
-    <w:pPr>
-      <w:spacing w:after="140" w:line="288" w:lineRule="auto"/>
-    </w:pPr>
-  </w:style>
-  <w:style w:type="paragraph" w:styleId="Elenco">
-    <w:name w:val="List"/>
-    <w:basedOn w:val="Textbody"/>
-  </w:style>
-  <w:style w:type="paragraph" w:styleId="Didascalia">
-    <w:name w:val="caption"/>
-    <w:basedOn w:val="Standard"/>
-    <w:pPr>
-      <w:suppressLineNumbers/>
-      <w:spacing w:before="120" w:after="120"/>
-    </w:pPr>
-    <w:rPr>
-      <w:i/>
-      <w:iCs/>
-    </w:rPr>
-  </w:style>
-  <w:style w:type="paragraph" w:customStyle="1" w:styleId="Index">
-    <w:name w:val="Index"/>
-    <w:basedOn w:val="Standard"/>
-    <w:pPr>
-      <w:suppressLineNumbers/>
-    </w:pPr>
-  </w:style>
-  <w:style w:type="paragraph" w:customStyle="1" w:styleId="Quotations">
-    <w:name w:val="Quotations"/>
-    <w:basedOn w:val="Standard"/>
-    <w:pPr>
-      <w:spacing w:after="283"/>
-      <w:ind w:left="567" w:right="567"/>
-    </w:pPr>
-  </w:style>
-  <w:style w:type="paragraph" w:styleId="Titolo">
-    <w:name w:val="Title"/>
-    <w:basedOn w:val="Heading"/>
-    <w:next w:val="Textbody"/>
-    <w:pPr>
-      <w:jc w:val="center"/>
-    </w:pPr>
-    <w:rPr>
-      <w:b/>
-      <w:bCs/>
-      <w:sz w:val="56"/>
-      <w:szCs w:val="56"/>
-    </w:rPr>
-  </w:style>
-  <w:style w:type="paragraph" w:styleId="Sottotitolo">
-    <w:name w:val="Subtitle"/>
-    <w:basedOn w:val="Heading"/>
-    <w:next w:val="Textbody"/>
-    <w:pPr>
-      <w:spacing w:before="60"/>
-      <w:jc w:val="center"/>
-    </w:pPr>
-    <w:rPr>
-      <w:sz w:val="36"/>
-      <w:szCs w:val="36"/>
-    </w:rPr>
-  </w:style>
-  <w:style w:type="paragraph" w:customStyle="1" w:styleId="Addressee">
-    <w:name w:val="Addressee"/>
-    <w:basedOn w:val="Standard"/>
-    <w:pPr>
-      <w:suppressLineNumbers/>
-      <w:spacing w:after="60"/>
-    </w:pPr>
-  </w:style>
-  <w:style w:type="paragraph" w:styleId="Formuladiapertura">
-    <w:name w:val="Salutation"/>
-    <w:basedOn w:val="Standard"/>
-    <w:pPr>
-      <w:suppressLineNumbers/>
-    </w:pPr>
-  </w:style>
-  <w:style w:type="paragraph" w:customStyle="1" w:styleId="Endnote">
-    <w:name w:val="Endnote"/>
-    <w:basedOn w:val="Standard"/>
-    <w:pPr>
-      <w:suppressLineNumbers/>
-      <w:ind w:left="339" w:hanging="339"/>
-    </w:pPr>
-    <w:rPr>
-      <w:sz w:val="20"/>
-      <w:szCs w:val="20"/>
-    </w:rPr>
-  </w:style>
-  <w:style w:type="paragraph" w:styleId="Pidipagina">
-    <w:name w:val="footer"/>
-    <w:basedOn w:val="Standard"/>
-    <w:pPr>
-      <w:suppressLineNumbers/>
-      <w:tabs>
-        <w:tab w:val="center" w:pos="4986"/>
-        <w:tab w:val="right" w:pos="9972"/>
-      </w:tabs>
-    </w:pPr>
-  </w:style>
-  <w:style w:type="paragraph" w:customStyle="1" w:styleId="Footerleft">
-    <w:name w:val="Footer left"/>
-    <w:basedOn w:val="Standard"/>
-    <w:pPr>
-      <w:suppressLineNumbers/>
-      <w:tabs>
-        <w:tab w:val="center" w:pos="4986"/>
-        <w:tab w:val="right" w:pos="9972"/>
-      </w:tabs>
-    </w:pPr>
-  </w:style>
-  <w:style w:type="paragraph" w:customStyle="1" w:styleId="Footerright">
-    <w:name w:val="Footer right"/>
-    <w:basedOn w:val="Standard"/>
-    <w:pPr>
-      <w:suppressLineNumbers/>
-      <w:tabs>
-        <w:tab w:val="center" w:pos="4986"/>
-        <w:tab w:val="right" w:pos="9972"/>
-      </w:tabs>
-    </w:pPr>
-  </w:style>
-  <w:style w:type="paragraph" w:customStyle="1" w:styleId="Footnote">
-    <w:name w:val="Footnote"/>
-    <w:basedOn w:val="Standard"/>
-    <w:pPr>
-      <w:suppressLineNumbers/>
-      <w:ind w:left="339" w:hanging="339"/>
-    </w:pPr>
-    <w:rPr>
-      <w:sz w:val="20"/>
-      <w:szCs w:val="20"/>
-    </w:rPr>
-  </w:style>
-  <w:style w:type="paragraph" w:customStyle="1" w:styleId="Framecontents">
-    <w:name w:val="Frame contents"/>
-    <w:basedOn w:val="Standard"/>
-  </w:style>
-  <w:style w:type="paragraph" w:styleId="Intestazione">
-    <w:name w:val="header"/>
-    <w:basedOn w:val="Standard"/>
-    <w:pPr>
-      <w:suppressLineNumbers/>
-      <w:tabs>
-        <w:tab w:val="center" w:pos="4986"/>
-        <w:tab w:val="right" w:pos="9972"/>
-      </w:tabs>
-    </w:pPr>
-  </w:style>
-  <w:style w:type="paragraph" w:customStyle="1" w:styleId="Headerleft">
-    <w:name w:val="Header left"/>
-    <w:basedOn w:val="Standard"/>
-    <w:pPr>
-      <w:suppressLineNumbers/>
-      <w:tabs>
-        <w:tab w:val="center" w:pos="4986"/>
-        <w:tab w:val="right" w:pos="9972"/>
-      </w:tabs>
-    </w:pPr>
-  </w:style>
-  <w:style w:type="paragraph" w:customStyle="1" w:styleId="Headerright">
-    <w:name w:val="Header right"/>
-    <w:basedOn w:val="Standard"/>
-    <w:pPr>
-      <w:suppressLineNumbers/>
-      <w:tabs>
-        <w:tab w:val="center" w:pos="4986"/>
-        <w:tab w:val="right" w:pos="9972"/>
-      </w:tabs>
-    </w:pPr>
-  </w:style>
-  <w:style w:type="paragraph" w:customStyle="1" w:styleId="HorizontalLine">
-    <w:name w:val="Horizontal Line"/>
-    <w:basedOn w:val="Standard"/>
-    <w:next w:val="Textbody"/>
-    <w:pPr>
-      <w:suppressLineNumbers/>
-      <w:spacing w:after="283"/>
-    </w:pPr>
-    <w:rPr>
-      <w:sz w:val="12"/>
-      <w:szCs w:val="12"/>
-    </w:rPr>
-  </w:style>
-  <w:style w:type="paragraph" w:customStyle="1" w:styleId="ListContents">
-    <w:name w:val="List Contents"/>
-    <w:basedOn w:val="Standard"/>
-    <w:pPr>
-      <w:ind w:left="567"/>
-    </w:pPr>
-  </w:style>
-  <w:style w:type="paragraph" w:customStyle="1" w:styleId="ListHeading">
-    <w:name w:val="List Heading"/>
-    <w:basedOn w:val="Standard"/>
-    <w:next w:val="ListContents"/>
-  </w:style>
-  <w:style w:type="paragraph" w:customStyle="1" w:styleId="PreformattedText">
-    <w:name w:val="Preformatted Text"/>
-    <w:basedOn w:val="Standard"/>
-    <w:rPr>
-      <w:rFonts w:ascii="DejaVu Sans Mono" w:eastAsia="DejaVu Sans Mono" w:hAnsi="DejaVu Sans Mono" w:cs="DejaVu Sans Mono"/>
-      <w:sz w:val="20"/>
-      <w:szCs w:val="20"/>
-    </w:rPr>
-  </w:style>
-  <w:style w:type="paragraph" w:customStyle="1" w:styleId="Sender">
-    <w:name w:val="Sender"/>
-    <w:basedOn w:val="Standard"/>
-    <w:pPr>
-      <w:suppressLineNumbers/>
-      <w:spacing w:after="60"/>
-    </w:pPr>
-  </w:style>
-  <w:style w:type="paragraph" w:styleId="Firma">
-    <w:name w:val="Signature"/>
-    <w:basedOn w:val="Standard"/>
-    <w:pPr>
-      <w:suppressLineNumbers/>
-    </w:pPr>
-  </w:style>
-  <w:style w:type="paragraph" w:customStyle="1" w:styleId="TableContents">
-    <w:name w:val="Table Contents"/>
-    <w:basedOn w:val="Standard"/>
-    <w:pPr>
-      <w:suppressLineNumbers/>
-    </w:pPr>
-  </w:style>
-  <w:style w:type="paragraph" w:customStyle="1" w:styleId="Heading10">
-    <w:name w:val="Heading 10"/>
-    <w:basedOn w:val="Heading"/>
-    <w:next w:val="Textbody"/>
-    <w:pPr>
-      <w:spacing w:before="60" w:after="60"/>
-    </w:pPr>
-    <w:rPr>
-      <w:b/>
-      <w:bCs/>
-    </w:rPr>
-  </w:style>
-  <w:style w:type="paragraph" w:customStyle="1" w:styleId="IllustrationIndexHeading">
-    <w:name w:val="Illustration Index Heading"/>
-    <w:basedOn w:val="Heading"/>
-    <w:pPr>
-      <w:suppressLineNumbers/>
-    </w:pPr>
-    <w:rPr>
-      <w:b/>
-      <w:bCs/>
-      <w:sz w:val="32"/>
-      <w:szCs w:val="32"/>
-    </w:rPr>
-  </w:style>
-  <w:style w:type="paragraph" w:styleId="Titoloindice">
-    <w:name w:val="index heading"/>
-    <w:basedOn w:val="Heading"/>
-    <w:pPr>
-      <w:suppressLineNumbers/>
-    </w:pPr>
-    <w:rPr>
-      <w:b/>
-      <w:bCs/>
-      <w:sz w:val="32"/>
-      <w:szCs w:val="32"/>
-    </w:rPr>
-  </w:style>
-  <w:style w:type="paragraph" w:customStyle="1" w:styleId="Objectindexheading">
-    <w:name w:val="Object index heading"/>
-    <w:basedOn w:val="Heading"/>
-    <w:pPr>
-      <w:suppressLineNumbers/>
-    </w:pPr>
-    <w:rPr>
-      <w:b/>
-      <w:bCs/>
-      <w:sz w:val="32"/>
-      <w:szCs w:val="32"/>
-    </w:rPr>
-  </w:style>
-  <w:style w:type="paragraph" w:customStyle="1" w:styleId="Tableindexheading">
-    <w:name w:val="Table index heading"/>
-    <w:basedOn w:val="Heading"/>
-    <w:pPr>
-      <w:suppressLineNumbers/>
-    </w:pPr>
-    <w:rPr>
-      <w:b/>
-      <w:bCs/>
-      <w:sz w:val="32"/>
-      <w:szCs w:val="32"/>
-    </w:rPr>
-  </w:style>
-  <w:style w:type="paragraph" w:customStyle="1" w:styleId="UserIndexHeading">
-    <w:name w:val="User Index Heading"/>
-    <w:basedOn w:val="Heading"/>
-    <w:pPr>
-      <w:suppressLineNumbers/>
-    </w:pPr>
-    <w:rPr>
-      <w:b/>
-      <w:bCs/>
-      <w:sz w:val="32"/>
-      <w:szCs w:val="32"/>
-    </w:rPr>
-  </w:style>
-  <w:style w:type="paragraph" w:customStyle="1" w:styleId="BibliographyHeading">
-    <w:name w:val="Bibliography Heading"/>
-    <w:basedOn w:val="Heading"/>
-    <w:pPr>
-      <w:suppressLineNumbers/>
-    </w:pPr>
-    <w:rPr>
-      <w:b/>
-      <w:bCs/>
-      <w:sz w:val="32"/>
-      <w:szCs w:val="32"/>
-    </w:rPr>
-  </w:style>
-  <w:style w:type="paragraph" w:customStyle="1" w:styleId="ContentsHeading">
-    <w:name w:val="Contents Heading"/>
-    <w:basedOn w:val="Heading"/>
-    <w:pPr>
-      <w:suppressLineNumbers/>
-    </w:pPr>
-    <w:rPr>
-      <w:b/>
-      <w:bCs/>
-      <w:sz w:val="32"/>
-      <w:szCs w:val="32"/>
-    </w:rPr>
-  </w:style>
-  <w:style w:type="character" w:customStyle="1" w:styleId="BulletSymbols">
-    <w:name w:val="Bullet Symbols"/>
-    <w:rPr>
-      <w:rFonts w:ascii="OpenSymbol" w:eastAsia="OpenSymbol" w:hAnsi="OpenSymbol" w:cs="OpenSymbol"/>
     </w:rPr>
   </w:style>
 </w:styles>
@@ -2686,7 +2705,7 @@
   <a:extraClrSchemeLst/>
   <a:extLst>
     <a:ext uri="{05A4C25C-085E-4340-85A3-A5531E510DB2}">
-      <thm15:themeFamily xmlns:thm15="http://schemas.microsoft.com/office/thememl/2012/main" xmlns="" name="Office Theme" id="{62F939B6-93AF-4DB8-9C6B-D6C7DFDC589F}" vid="{4A3C46E8-61CC-4603-A589-7422A47A8E4A}"/>
+      <thm15:themeFamily xmlns:thm15="http://schemas.microsoft.com/office/thememl/2012/main" name="Office Theme" id="{62F939B6-93AF-4DB8-9C6B-D6C7DFDC589F}" vid="{4A3C46E8-61CC-4603-A589-7422A47A8E4A}"/>
     </a:ext>
   </a:extLst>
 </a:theme>

</xml_diff>